<commit_message>
Have made changes within the document, modified Taylen's profile. Added border and page number
Have uploaded Transcript into ITWork folder, have deleted the two test files.

Signed-off-by: BmcphersonRMIT <s3921902@student.rmit.edu.au>
</commit_message>
<xml_diff>
--- a/teamProfile/A2 Team Profile - Ideal Jobs.docx
+++ b/teamProfile/A2 Team Profile - Ideal Jobs.docx
@@ -4,71 +4,103 @@
   <w:body>
     <w:p>
       <w:pPr>
+        <w:pStyle w:val="Heading1"/>
+        <w:jc w:val="left"/>
         <w:rPr>
-          <w:rFonts w:ascii="Arial" w:hAnsi="Arial" w:cs="Arial"/>
-          <w:sz w:val="44"/>
-          <w:szCs w:val="44"/>
+          <w:u w:val="single"/>
         </w:rPr>
       </w:pPr>
       <w:r>
         <w:rPr>
-          <w:rFonts w:ascii="Arial" w:hAnsi="Arial" w:cs="Arial"/>
-          <w:sz w:val="44"/>
-          <w:szCs w:val="44"/>
+          <w:u w:val="single"/>
         </w:rPr>
         <w:t>Team Profile</w:t>
       </w:r>
     </w:p>
     <w:p>
       <w:pPr>
+        <w:pStyle w:val="Heading"/>
+      </w:pPr>
+      <w:r>
         <w:rPr>
-          <w:rFonts w:ascii="Arial" w:hAnsi="Arial" w:cs="Arial"/>
           <w:sz w:val="36"/>
           <w:szCs w:val="36"/>
+          <w:u w:val="single"/>
         </w:rPr>
-      </w:pPr>
+        <w:t>Team</w:t>
+      </w:r>
       <w:r>
         <w:rPr>
-          <w:rFonts w:ascii="Arial" w:hAnsi="Arial" w:cs="Arial"/>
+          <w:sz w:val="32"/>
+          <w:szCs w:val="32"/>
+          <w:u w:val="single"/>
+        </w:rPr>
+        <w:t xml:space="preserve"> </w:t>
+      </w:r>
+      <w:r>
+        <w:rPr>
           <w:sz w:val="36"/>
           <w:szCs w:val="36"/>
+          <w:u w:val="single"/>
         </w:rPr>
-        <w:t>Team name</w:t>
+        <w:t>name</w:t>
+      </w:r>
+      <w:r>
+        <w:rPr>
+          <w:sz w:val="36"/>
+          <w:szCs w:val="36"/>
+          <w:u w:val="single"/>
+        </w:rPr>
+        <w:t>:</w:t>
+      </w:r>
+      <w:r>
+        <w:t xml:space="preserve"> </w:t>
       </w:r>
     </w:p>
     <w:p>
       <w:pPr>
+        <w:pStyle w:val="Heading"/>
         <w:rPr>
-          <w:rFonts w:ascii="Arial" w:hAnsi="Arial" w:cs="Arial"/>
-          <w:sz w:val="24"/>
-          <w:szCs w:val="24"/>
+          <w:rFonts w:ascii="Arial" w:hAnsi="Arial"/>
+          <w:i/>
+          <w:iCs/>
+          <w:sz w:val="32"/>
+          <w:szCs w:val="32"/>
         </w:rPr>
       </w:pPr>
       <w:r>
         <w:rPr>
-          <w:rFonts w:ascii="Arial" w:hAnsi="Arial" w:cs="Arial"/>
-          <w:sz w:val="24"/>
-          <w:szCs w:val="24"/>
+          <w:rFonts w:ascii="Arial" w:hAnsi="Arial"/>
+          <w:i/>
+          <w:iCs/>
+          <w:sz w:val="32"/>
+          <w:szCs w:val="32"/>
         </w:rPr>
         <w:t>stockIT</w:t>
       </w:r>
     </w:p>
     <w:p>
       <w:pPr>
+        <w:pStyle w:val="Heading"/>
         <w:rPr>
-          <w:rFonts w:ascii="Arial" w:hAnsi="Arial" w:cs="Arial"/>
           <w:sz w:val="36"/>
           <w:szCs w:val="36"/>
+          <w:u w:val="single"/>
         </w:rPr>
       </w:pPr>
       <w:r>
         <w:rPr>
-          <w:rFonts w:ascii="Arial" w:hAnsi="Arial" w:cs="Arial"/>
           <w:sz w:val="36"/>
           <w:szCs w:val="36"/>
+          <w:u w:val="single"/>
         </w:rPr>
         <w:t>Personal information</w:t>
       </w:r>
+    </w:p>
+    <w:p>
+      <w:pPr>
+        <w:pStyle w:val="BodyText"/>
+      </w:pPr>
     </w:p>
     <w:p>
       <w:pPr>
@@ -121,15 +153,24 @@
           <w:sz w:val="24"/>
           <w:szCs w:val="24"/>
         </w:rPr>
-        <w:t xml:space="preserve">Originally from Istanbul Turkey, Ahmet’s passion for IT started in 1992, when his uncle assembled their first personal computer. Their first computer had MSDOS 4.0 </w:t>
+        <w:t>Originally from Istanbul Turkey, Ahmet’s passion for IT started in 1992, when his uncle assembled their first personal computer. Their first computer had MSDOS 4.0 installed and provided the young Ahmet with various experiences such as customising a data storage device and entering lines of code in the command bar. It was this first interaction with a computer that fostered his interest in IT.</w:t>
       </w:r>
+    </w:p>
+    <w:p>
+      <w:pPr>
+        <w:rPr>
+          <w:rFonts w:ascii="Arial" w:hAnsi="Arial" w:cs="Arial"/>
+          <w:sz w:val="24"/>
+          <w:szCs w:val="24"/>
+        </w:rPr>
+      </w:pPr>
       <w:r>
         <w:rPr>
           <w:rFonts w:ascii="Arial" w:hAnsi="Arial" w:cs="Arial"/>
           <w:sz w:val="24"/>
           <w:szCs w:val="24"/>
         </w:rPr>
-        <w:t>installed and provided the young Ahmet with various experiences such as customising a data storage device and entering lines of code in the command bar. It was this first interaction with a computer that fostered his interest in IT.</w:t>
+        <w:t>After graduating from RMIT university, he intends to continue his study at the postgraduate level in hopes to become an instructor at an education institution one day. Ahmet’s hobbies include learning about astronomy and astrophysics, playing chess and editing music using a program called CoolEdit. He currently lives in Melbourne Australia.</w:t>
       </w:r>
     </w:p>
     <w:p>
@@ -140,30 +181,6 @@
           <w:szCs w:val="24"/>
         </w:rPr>
       </w:pPr>
-      <w:r>
-        <w:rPr>
-          <w:rFonts w:ascii="Arial" w:hAnsi="Arial" w:cs="Arial"/>
-          <w:sz w:val="24"/>
-          <w:szCs w:val="24"/>
-        </w:rPr>
-        <w:t>After graduating from R</w:t>
-      </w:r>
-      <w:r>
-        <w:rPr>
-          <w:rFonts w:ascii="Arial" w:hAnsi="Arial" w:cs="Arial"/>
-          <w:sz w:val="24"/>
-          <w:szCs w:val="24"/>
-        </w:rPr>
-        <w:t>MIT university, he intends to continue his study at the postgraduate level in hopes to become an instructor at an education institution one day. Ahmet’s hobbies include learning about astronomy and astrophysics, playing chess and editing music using a prog</w:t>
-      </w:r>
-      <w:r>
-        <w:rPr>
-          <w:rFonts w:ascii="Arial" w:hAnsi="Arial" w:cs="Arial"/>
-          <w:sz w:val="24"/>
-          <w:szCs w:val="24"/>
-        </w:rPr>
-        <w:t>ram called CoolEdit. He currently lives in Melbourne Australia.</w:t>
-      </w:r>
     </w:p>
     <w:p>
       <w:pPr>
@@ -225,15 +242,7 @@
           <w:sz w:val="24"/>
           <w:szCs w:val="24"/>
         </w:rPr>
-        <w:t xml:space="preserve">Brandon is a person with a wide range of interests. In his spare time, he enjoys playing video games, watching soccer games, spending time with friends </w:t>
-      </w:r>
-      <w:r>
-        <w:rPr>
-          <w:rFonts w:ascii="Arial" w:hAnsi="Arial" w:cs="Arial"/>
-          <w:sz w:val="24"/>
-          <w:szCs w:val="24"/>
-        </w:rPr>
-        <w:t xml:space="preserve">and family, and travelling. He is also an enthusiastic reader, his favourite book for this year is titled </w:t>
+        <w:t xml:space="preserve">Brandon is a person with a wide range of interests. In his spare time, he enjoys playing video games, watching soccer games, spending time with friends and family, and travelling. He is also an enthusiastic reader, his favourite book for this year is titled </w:t>
       </w:r>
       <w:r>
         <w:rPr>
@@ -287,82 +296,25 @@
           <w:sz w:val="24"/>
           <w:szCs w:val="24"/>
         </w:rPr>
-        <w:t>The experience resulte</w:t>
+        <w:t xml:space="preserve">The experience resulted in developing his passion for video games and technology. </w:t>
       </w:r>
+    </w:p>
+    <w:p>
+      <w:pPr>
+        <w:rPr>
+          <w:rFonts w:ascii="Arial" w:hAnsi="Arial" w:cs="Arial"/>
+          <w:sz w:val="24"/>
+          <w:szCs w:val="24"/>
+        </w:rPr>
+      </w:pPr>
       <w:r>
         <w:rPr>
           <w:rFonts w:ascii="Arial" w:hAnsi="Arial" w:cs="Arial"/>
           <w:sz w:val="24"/>
           <w:szCs w:val="24"/>
         </w:rPr>
-        <w:t xml:space="preserve">d in developing his passion for video games and technology. </w:t>
+        <w:t xml:space="preserve">At the time of this writing, he has already been working in the IT industry as an information system support analyst for 7 years. Despite his solid background in networking and information systems, he found computer programming interesting and is considering a career change as a full stack software developer in the future. He lives in Brisbane with his cat named Indy. </w:t>
       </w:r>
-    </w:p>
-    <w:p>
-      <w:pPr>
-        <w:rPr>
-          <w:rFonts w:ascii="Arial" w:hAnsi="Arial" w:cs="Arial"/>
-          <w:sz w:val="24"/>
-          <w:szCs w:val="24"/>
-        </w:rPr>
-      </w:pPr>
-      <w:r>
-        <w:rPr>
-          <w:rFonts w:ascii="Arial" w:hAnsi="Arial" w:cs="Arial"/>
-          <w:sz w:val="24"/>
-          <w:szCs w:val="24"/>
-        </w:rPr>
-        <w:t>At the time of this writing, he has already been working in the IT industry as an information system support analyst for 7 years. Despite his solid background in networking and information system</w:t>
-      </w:r>
-      <w:r>
-        <w:rPr>
-          <w:rFonts w:ascii="Arial" w:hAnsi="Arial" w:cs="Arial"/>
-          <w:sz w:val="24"/>
-          <w:szCs w:val="24"/>
-        </w:rPr>
-        <w:t xml:space="preserve">s, he found computer programming interesting and is considering a career change as a full stack software developer in the future. He lives in Brisbane with his cat named Indy. </w:t>
-      </w:r>
-    </w:p>
-    <w:p>
-      <w:pPr>
-        <w:rPr>
-          <w:rFonts w:ascii="Arial" w:hAnsi="Arial" w:cs="Arial"/>
-          <w:i/>
-          <w:iCs/>
-          <w:sz w:val="24"/>
-          <w:szCs w:val="24"/>
-        </w:rPr>
-      </w:pPr>
-      <w:r>
-        <w:rPr>
-          <w:rFonts w:ascii="Arial" w:hAnsi="Arial" w:cs="Arial"/>
-          <w:sz w:val="24"/>
-          <w:szCs w:val="24"/>
-        </w:rPr>
-        <w:br/>
-      </w:r>
-    </w:p>
-    <w:p>
-      <w:pPr>
-        <w:rPr>
-          <w:rFonts w:ascii="Arial" w:hAnsi="Arial" w:cs="Arial"/>
-          <w:i/>
-          <w:iCs/>
-          <w:sz w:val="24"/>
-          <w:szCs w:val="24"/>
-        </w:rPr>
-      </w:pPr>
-    </w:p>
-    <w:p>
-      <w:pPr>
-        <w:rPr>
-          <w:rFonts w:ascii="Arial" w:hAnsi="Arial" w:cs="Arial"/>
-          <w:i/>
-          <w:iCs/>
-          <w:sz w:val="24"/>
-          <w:szCs w:val="24"/>
-        </w:rPr>
-      </w:pPr>
     </w:p>
     <w:p>
       <w:pPr>
@@ -380,6 +332,7 @@
           <w:sz w:val="24"/>
           <w:szCs w:val="24"/>
         </w:rPr>
+        <w:lastRenderedPageBreak/>
         <w:t xml:space="preserve">Hugo Hughes </w:t>
       </w:r>
       <w:r>
@@ -408,57 +361,34 @@
           <w:sz w:val="24"/>
           <w:szCs w:val="24"/>
         </w:rPr>
-        <w:t xml:space="preserve">Hugo has a culturally diversified family </w:t>
+        <w:t xml:space="preserve">Hugo has a culturally diversified family background with his parents and grandparents who originated from various countries all over the world. He is a keen learner of different languages and loves to travel the world to experience different cultures. In his childhood, information technology was not something he was familiar with nor interested in. However, it all changed when he landed a job at an IT service desk. </w:t>
       </w:r>
+    </w:p>
+    <w:p>
+      <w:pPr>
+        <w:rPr>
+          <w:rFonts w:ascii="Arial" w:hAnsi="Arial" w:cs="Arial"/>
+          <w:sz w:val="24"/>
+          <w:szCs w:val="24"/>
+        </w:rPr>
+      </w:pPr>
       <w:r>
         <w:rPr>
           <w:rFonts w:ascii="Arial" w:hAnsi="Arial" w:cs="Arial"/>
           <w:sz w:val="24"/>
           <w:szCs w:val="24"/>
         </w:rPr>
-        <w:t xml:space="preserve">background with his parents and grandparents who originated from various countries all over the world. He is a keen learner of different languages and loves to travel the world to experience different cultures. In his childhood, information technology was </w:t>
+        <w:t xml:space="preserve">With this challenging role, he gradually developed his passion in IT. The role also allowed him an opportunity to brush up on the basic skills that are required to secure his ideal job in the future. His ideal role is to work for the Royal Australian Navy as a Cyber Security Technician. The position interests him because it requires him to be multifaceted and be familiar with various disciplines. </w:t>
       </w:r>
-      <w:r>
+    </w:p>
+    <w:p>
+      <w:pPr>
         <w:rPr>
           <w:rFonts w:ascii="Arial" w:hAnsi="Arial" w:cs="Arial"/>
           <w:sz w:val="24"/>
           <w:szCs w:val="24"/>
         </w:rPr>
-        <w:t xml:space="preserve">not something he was familiar with nor interested in. However, it all changed when he landed a job at an IT service desk. </w:t>
-      </w:r>
-    </w:p>
-    <w:p>
-      <w:pPr>
-        <w:rPr>
-          <w:rFonts w:ascii="Arial" w:hAnsi="Arial" w:cs="Arial"/>
-          <w:sz w:val="24"/>
-          <w:szCs w:val="24"/>
-        </w:rPr>
-      </w:pPr>
-      <w:r>
-        <w:rPr>
-          <w:rFonts w:ascii="Arial" w:hAnsi="Arial" w:cs="Arial"/>
-          <w:sz w:val="24"/>
-          <w:szCs w:val="24"/>
-        </w:rPr>
-        <w:t>With this challenging role, he gradually developed his passion in IT. The role also allowed him an opportunity to brush up on the bas</w:t>
-      </w:r>
-      <w:r>
-        <w:rPr>
-          <w:rFonts w:ascii="Arial" w:hAnsi="Arial" w:cs="Arial"/>
-          <w:sz w:val="24"/>
-          <w:szCs w:val="24"/>
-        </w:rPr>
-        <w:t>ic skills that are required to secure his ideal job in the future. His ideal role is to work for the Royal Australian Navy as a Cyber Security Technician. The position interests him because it requires him to be multifaceted and be familiar with various di</w:t>
-      </w:r>
-      <w:r>
-        <w:rPr>
-          <w:rFonts w:ascii="Arial" w:hAnsi="Arial" w:cs="Arial"/>
-          <w:sz w:val="24"/>
-          <w:szCs w:val="24"/>
-        </w:rPr>
-        <w:t xml:space="preserve">sciplines. </w:t>
-      </w:r>
+      </w:pPr>
     </w:p>
     <w:p>
       <w:pPr>
@@ -520,17 +450,7 @@
           <w:sz w:val="24"/>
           <w:szCs w:val="24"/>
         </w:rPr>
-        <w:t>Born in Idaho USA, Taylen grew up in Mornington Peninsula, the southeast of Melbourne. He started nurturing his interest in IT while attempting to build a website using ActionScript 2.0 for his fri</w:t>
-      </w:r>
-      <w:commentRangeStart w:id="0"/>
-      <w:commentRangeEnd w:id="0"/>
-      <w:r>
-        <w:rPr>
-          <w:rFonts w:ascii="Arial" w:hAnsi="Arial" w:cs="Arial"/>
-          <w:sz w:val="24"/>
-          <w:szCs w:val="24"/>
-        </w:rPr>
-        <w:commentReference w:id="0"/>
+        <w:t xml:space="preserve">Born in Idaho USA, Taylen grew up in Mornington Peninsula, the southeast of Melbourne. </w:t>
       </w:r>
       <w:r>
         <w:rPr>
@@ -538,24 +458,7 @@
           <w:sz w:val="24"/>
           <w:szCs w:val="24"/>
         </w:rPr>
-        <w:t xml:space="preserve">end’s family, it was just after he was introduced to his first personal computer. Since then, he taught himself various computer skills and successfully implemented a server which is running his smart home system for his family. </w:t>
-      </w:r>
-    </w:p>
-    <w:p>
-      <w:pPr>
-        <w:rPr>
-          <w:rFonts w:ascii="Arial" w:hAnsi="Arial" w:cs="Arial"/>
-          <w:sz w:val="24"/>
-          <w:szCs w:val="24"/>
-        </w:rPr>
-      </w:pPr>
-      <w:r>
-        <w:rPr>
-          <w:rFonts w:ascii="Arial" w:hAnsi="Arial" w:cs="Arial"/>
-          <w:sz w:val="24"/>
-          <w:szCs w:val="24"/>
-        </w:rPr>
-        <w:t>Being a qualified mechani</w:t>
+        <w:t xml:space="preserve">Taylen </w:t>
       </w:r>
       <w:r>
         <w:rPr>
@@ -563,7 +466,7 @@
           <w:sz w:val="24"/>
           <w:szCs w:val="24"/>
         </w:rPr>
-        <w:t>c, he has a strong understanding of electronics. Also, as an astute self-learner, He acquired a basic understanding in programming languages such as C and C++.  In the future, he sees himself becoming a firmware engineer which allows him to be involved wit</w:t>
+        <w:t xml:space="preserve">started nurturing his interest in IT </w:t>
       </w:r>
       <w:r>
         <w:rPr>
@@ -571,55 +474,87 @@
           <w:sz w:val="24"/>
           <w:szCs w:val="24"/>
         </w:rPr>
-        <w:t xml:space="preserve">h both hardware and software development. He currently lives in West Gippsland with his wife and child. </w:t>
+        <w:t xml:space="preserve">when his father was building websites, it was here that he began playing around with Macromedia flash. </w:t>
       </w:r>
-    </w:p>
-    <w:p>
-      <w:pPr>
+      <w:r>
         <w:rPr>
           <w:rFonts w:ascii="Arial" w:hAnsi="Arial" w:cs="Arial"/>
           <w:sz w:val="24"/>
           <w:szCs w:val="24"/>
         </w:rPr>
-      </w:pPr>
-    </w:p>
-    <w:p>
-      <w:pPr>
+        <w:t xml:space="preserve">Due to Taylen's </w:t>
+      </w:r>
+      <w:r>
         <w:rPr>
           <w:rFonts w:ascii="Arial" w:hAnsi="Arial" w:cs="Arial"/>
           <w:sz w:val="24"/>
           <w:szCs w:val="24"/>
         </w:rPr>
-      </w:pPr>
-    </w:p>
-    <w:p>
-      <w:pPr>
+        <w:t>proficiency</w:t>
+      </w:r>
+      <w:r>
         <w:rPr>
           <w:rFonts w:ascii="Arial" w:hAnsi="Arial" w:cs="Arial"/>
-          <w:i/>
-          <w:iCs/>
           <w:sz w:val="24"/>
           <w:szCs w:val="24"/>
         </w:rPr>
-      </w:pPr>
-    </w:p>
-    <w:p>
-      <w:pPr>
+        <w:t xml:space="preserve"> with building websites, his IT teacher offered him to build a website for the teacher's dad, the website was built using ActionScript 2.0 which is now </w:t>
+      </w:r>
+      <w:r>
         <w:rPr>
           <w:rFonts w:ascii="Arial" w:hAnsi="Arial" w:cs="Arial"/>
-          <w:i/>
-          <w:iCs/>
           <w:sz w:val="24"/>
           <w:szCs w:val="24"/>
         </w:rPr>
-      </w:pPr>
+        <w:t>deprecated</w:t>
+      </w:r>
+      <w:r>
+        <w:rPr>
+          <w:rFonts w:ascii="Arial" w:hAnsi="Arial" w:cs="Arial"/>
+          <w:sz w:val="24"/>
+          <w:szCs w:val="24"/>
+        </w:rPr>
+        <w:t>. Since</w:t>
+      </w:r>
+      <w:r>
+        <w:rPr>
+          <w:rFonts w:ascii="Arial" w:hAnsi="Arial" w:cs="Arial"/>
+          <w:sz w:val="24"/>
+          <w:szCs w:val="24"/>
+        </w:rPr>
+        <w:t xml:space="preserve"> then, he taught himself various computer skills and successfully implemented a server which is running his smart home system for his family. </w:t>
+      </w:r>
     </w:p>
     <w:p>
       <w:pPr>
         <w:rPr>
           <w:rFonts w:ascii="Arial" w:hAnsi="Arial" w:cs="Arial"/>
-          <w:i/>
-          <w:iCs/>
+          <w:sz w:val="24"/>
+          <w:szCs w:val="24"/>
+        </w:rPr>
+      </w:pPr>
+      <w:r>
+        <w:rPr>
+          <w:rFonts w:ascii="Arial" w:hAnsi="Arial" w:cs="Arial"/>
+          <w:sz w:val="24"/>
+          <w:szCs w:val="24"/>
+        </w:rPr>
+        <w:t xml:space="preserve">Being a qualified mechanic, he has a strong understanding of electronics. Also, as an astute self-learner, He acquired a basic understanding in programming languages such as C and C++.  In the future, he sees himself becoming a firmware engineer which allows him to be involved with both hardware and software development. He currently lives in West Gippsland with his wife and child. </w:t>
+      </w:r>
+    </w:p>
+    <w:p>
+      <w:pPr>
+        <w:rPr>
+          <w:rFonts w:ascii="Arial" w:hAnsi="Arial" w:cs="Arial"/>
+          <w:sz w:val="24"/>
+          <w:szCs w:val="24"/>
+        </w:rPr>
+      </w:pPr>
+    </w:p>
+    <w:p>
+      <w:pPr>
+        <w:rPr>
+          <w:rFonts w:ascii="Arial" w:hAnsi="Arial" w:cs="Arial"/>
           <w:sz w:val="24"/>
           <w:szCs w:val="24"/>
         </w:rPr>
@@ -676,6 +611,7 @@
           <w:sz w:val="24"/>
           <w:szCs w:val="24"/>
         </w:rPr>
+        <w:lastRenderedPageBreak/>
         <w:t>Tetsu Watanabe</w:t>
       </w:r>
       <w:r>
@@ -698,90 +634,41 @@
           <w:sz w:val="24"/>
           <w:szCs w:val="24"/>
         </w:rPr>
-        <w:t>Born and raised in Japan, Tetsu came to Australia over 20 years ago. He worked at several accounting practices in Brisbane before starting his consulting firm targeting Japanese businesses. The company has grown after 8 years of operation, expanding his cl</w:t>
+        <w:t xml:space="preserve">Born and raised in Japan, Tetsu came to Australia over 20 years ago. He worked at several accounting practices in Brisbane before starting his consulting firm targeting Japanese businesses. The company has grown after 8 years of operation, expanding his client offices in Brisbane, Japan, and Vietnam. </w:t>
       </w:r>
+    </w:p>
+    <w:p>
+      <w:pPr>
+        <w:rPr>
+          <w:rFonts w:ascii="Arial" w:hAnsi="Arial" w:cs="Arial"/>
+          <w:sz w:val="24"/>
+          <w:szCs w:val="24"/>
+        </w:rPr>
+      </w:pPr>
       <w:r>
         <w:rPr>
           <w:rFonts w:ascii="Arial" w:hAnsi="Arial" w:cs="Arial"/>
           <w:sz w:val="24"/>
           <w:szCs w:val="24"/>
         </w:rPr>
-        <w:t xml:space="preserve">ient </w:t>
+        <w:t>He has witnessed the substantial evolution of IT in the accounting industry. He believes that combining IT and Accounting skills will take him and his company to the next level. His hobby is surfing, which is the reason he moved to Tweed Heads 3 years ago with his family.</w:t>
       </w:r>
-      <w:commentRangeStart w:id="1"/>
-      <w:commentRangeStart w:id="2"/>
-      <w:commentRangeStart w:id="3"/>
-      <w:commentRangeStart w:id="4"/>
-      <w:r>
+    </w:p>
+    <w:p>
+      <w:pPr>
         <w:rPr>
           <w:rFonts w:ascii="Arial" w:hAnsi="Arial" w:cs="Arial"/>
           <w:sz w:val="24"/>
           <w:szCs w:val="24"/>
         </w:rPr>
-        <w:t>offices</w:t>
-      </w:r>
-      <w:commentRangeEnd w:id="1"/>
-      <w:r>
-        <w:commentReference w:id="1"/>
-      </w:r>
-      <w:commentRangeEnd w:id="2"/>
-      <w:r>
-        <w:commentReference w:id="2"/>
-      </w:r>
-      <w:commentRangeEnd w:id="3"/>
-      <w:r>
-        <w:commentReference w:id="3"/>
-      </w:r>
-      <w:commentRangeEnd w:id="4"/>
-      <w:r>
-        <w:rPr>
-          <w:rStyle w:val="CommentReference"/>
-        </w:rPr>
-        <w:commentReference w:id="4"/>
-      </w:r>
-      <w:r>
+      </w:pPr>
+    </w:p>
+    <w:p>
+      <w:pPr>
         <w:rPr>
           <w:rFonts w:ascii="Arial" w:hAnsi="Arial" w:cs="Arial"/>
           <w:sz w:val="24"/>
           <w:szCs w:val="24"/>
-        </w:rPr>
-        <w:t xml:space="preserve"> in Brisbane, Japan, and Vietnam. </w:t>
-      </w:r>
-    </w:p>
-    <w:p>
-      <w:pPr>
-        <w:rPr>
-          <w:rFonts w:ascii="Arial" w:hAnsi="Arial" w:cs="Arial"/>
-          <w:i/>
-          <w:iCs/>
-          <w:sz w:val="24"/>
-          <w:szCs w:val="24"/>
-        </w:rPr>
-      </w:pPr>
-      <w:r>
-        <w:rPr>
-          <w:rFonts w:ascii="Arial" w:hAnsi="Arial" w:cs="Arial"/>
-          <w:sz w:val="24"/>
-          <w:szCs w:val="24"/>
-        </w:rPr>
-        <w:t xml:space="preserve">He has witnessed the substantial evolution of IT in the accounting industry. He believes that combining IT and Accounting skills will take him and his company to the next level. His hobby is surfing, </w:t>
-      </w:r>
-      <w:r>
-        <w:rPr>
-          <w:rFonts w:ascii="Arial" w:hAnsi="Arial" w:cs="Arial"/>
-          <w:sz w:val="24"/>
-          <w:szCs w:val="24"/>
-        </w:rPr>
-        <w:t>which is the reason he moved to Tweed Heads 3 years ago with his family.</w:t>
-      </w:r>
-    </w:p>
-    <w:p>
-      <w:pPr>
-        <w:rPr>
-          <w:rFonts w:ascii="Arial" w:hAnsi="Arial" w:cs="Arial"/>
-          <w:sz w:val="24"/>
-          <w:szCs w:val="24"/>
-          <w:lang w:val="en-US"/>
         </w:rPr>
       </w:pPr>
     </w:p>
@@ -836,48 +723,24 @@
           <w:sz w:val="24"/>
           <w:szCs w:val="24"/>
         </w:rPr>
-        <w:t>Tim has a successful business background operating his own bar in Subiaco for the past 5 years. His business is technically advanced and uses the lates</w:t>
+        <w:t>Tim has a successful business background operating his own bar in Subiaco for the past 5 years. His business is technically advanced and uses the latest technologies to achieve efficient operation. His interest in IT came naturally by having a childhood surrounded by technology and can easily relate himself to IT. Throughout his life, he has enjoyed experiencing the technological advancement.</w:t>
       </w:r>
+    </w:p>
+    <w:p>
+      <w:pPr>
+        <w:rPr>
+          <w:rFonts w:ascii="Arial" w:hAnsi="Arial" w:cs="Arial"/>
+          <w:sz w:val="24"/>
+          <w:szCs w:val="24"/>
+        </w:rPr>
+      </w:pPr>
       <w:r>
         <w:rPr>
           <w:rFonts w:ascii="Arial" w:hAnsi="Arial" w:cs="Arial"/>
           <w:sz w:val="24"/>
           <w:szCs w:val="24"/>
         </w:rPr>
-        <w:t>t technologies to achieve efficient operation. His interest in IT came naturally by having a childhood surrounded by technology and can easily relate himself to IT. Throughout his life, he has enjoyed experiencing the technological advancement.</w:t>
-      </w:r>
-    </w:p>
-    <w:p>
-      <w:pPr>
-        <w:rPr>
-          <w:rFonts w:ascii="Arial" w:hAnsi="Arial" w:cs="Arial"/>
-          <w:sz w:val="24"/>
-          <w:szCs w:val="24"/>
-        </w:rPr>
-      </w:pPr>
-      <w:r>
-        <w:rPr>
-          <w:rFonts w:ascii="Arial" w:hAnsi="Arial" w:cs="Arial"/>
-          <w:sz w:val="24"/>
-          <w:szCs w:val="24"/>
-        </w:rPr>
-        <w:t xml:space="preserve">Gaming has </w:t>
-      </w:r>
-      <w:r>
-        <w:rPr>
-          <w:rFonts w:ascii="Arial" w:hAnsi="Arial" w:cs="Arial"/>
-          <w:sz w:val="24"/>
-          <w:szCs w:val="24"/>
-        </w:rPr>
-        <w:t xml:space="preserve">also significantly contributed to developing his interest in the field of IT, his passion for gaming led him to build his own gaming PC. With his strong commercial experience, he hopes to transition his studies over to Computer Science and pursue a career </w:t>
-      </w:r>
-      <w:r>
-        <w:rPr>
-          <w:rFonts w:ascii="Arial" w:hAnsi="Arial" w:cs="Arial"/>
-          <w:sz w:val="24"/>
-          <w:szCs w:val="24"/>
-        </w:rPr>
-        <w:t>as a business analyst specialising in IT.</w:t>
+        <w:t>Gaming has also significantly contributed to developing his interest in the field of IT, his passion for gaming led him to build his own gaming PC. With his strong commercial experience, he hopes to transition his studies over to Computer Science and pursue a career as a business analyst specialising in IT.</w:t>
       </w:r>
     </w:p>
     <w:p/>
@@ -888,22 +751,30 @@
     <w:p/>
     <w:p/>
     <w:p/>
-    <w:p/>
-    <w:p/>
-    <w:p/>
     <w:p>
       <w:pPr>
+        <w:pStyle w:val="Heading"/>
         <w:rPr>
-          <w:rFonts w:ascii="Arial" w:hAnsi="Arial" w:cs="Arial"/>
           <w:sz w:val="36"/>
           <w:szCs w:val="36"/>
+          <w:u w:val="single"/>
+        </w:rPr>
+      </w:pPr>
+    </w:p>
+    <w:p>
+      <w:pPr>
+        <w:pStyle w:val="Heading"/>
+        <w:rPr>
+          <w:sz w:val="36"/>
+          <w:szCs w:val="36"/>
+          <w:u w:val="single"/>
         </w:rPr>
       </w:pPr>
       <w:r>
         <w:rPr>
-          <w:rFonts w:ascii="Arial" w:hAnsi="Arial" w:cs="Arial"/>
           <w:sz w:val="36"/>
           <w:szCs w:val="36"/>
+          <w:u w:val="single"/>
         </w:rPr>
         <w:t>Team Profile</w:t>
       </w:r>
@@ -983,15 +854,7 @@
           <w:sz w:val="24"/>
           <w:szCs w:val="24"/>
         </w:rPr>
-        <w:t>We are more intuitive than</w:t>
-      </w:r>
-      <w:r>
-        <w:rPr>
-          <w:rFonts w:ascii="Arial" w:hAnsi="Arial" w:cs="Arial"/>
-          <w:sz w:val="24"/>
-          <w:szCs w:val="24"/>
-        </w:rPr>
-        <w:t xml:space="preserve"> observant.</w:t>
+        <w:t>We are more intuitive than observant.</w:t>
       </w:r>
     </w:p>
     <w:p>
@@ -1096,15 +959,24 @@
           <w:sz w:val="24"/>
           <w:szCs w:val="24"/>
         </w:rPr>
-        <w:t>Information obtained from test results is helpful to facilitate the group’s collaboration. For example, our test results demonstrate our introverted nature. It took two online meetings before we determine our roles and the leadership to make visible progre</w:t>
+        <w:t xml:space="preserve">Information obtained from test results is helpful to facilitate the group’s collaboration. For example, our test results demonstrate our introverted nature. It took two online meetings before we determine our roles and the leadership to make visible progress with the assessment. This may be an example of the introverted nature of the team working against us. If we shared this information before the meeting, we may have acted differently. </w:t>
       </w:r>
+    </w:p>
+    <w:p>
+      <w:pPr>
+        <w:rPr>
+          <w:rFonts w:ascii="Arial" w:hAnsi="Arial" w:cs="Arial"/>
+          <w:sz w:val="24"/>
+          <w:szCs w:val="24"/>
+        </w:rPr>
+      </w:pPr>
       <w:r>
         <w:rPr>
           <w:rFonts w:ascii="Arial" w:hAnsi="Arial" w:cs="Arial"/>
           <w:sz w:val="24"/>
           <w:szCs w:val="24"/>
         </w:rPr>
-        <w:t xml:space="preserve">ss with the assessment. This may be an example of the introverted nature of the team working against us. If we shared this information before the meeting, we may have acted differently. </w:t>
+        <w:t xml:space="preserve">A good aspect of our team might be that we think logically, this means that we know the consequences if we do not collaborate and execute our plan properly. Therefore, after the first two meetings, we quickly realised that it was in our best interest for the team to work together and complete the tasks. </w:t>
       </w:r>
     </w:p>
     <w:p>
@@ -1121,48 +993,7 @@
           <w:sz w:val="24"/>
           <w:szCs w:val="24"/>
         </w:rPr>
-        <w:t>A good aspect of our team might be that we think logically, this mean</w:t>
-      </w:r>
-      <w:r>
-        <w:rPr>
-          <w:rFonts w:ascii="Arial" w:hAnsi="Arial" w:cs="Arial"/>
-          <w:sz w:val="24"/>
-          <w:szCs w:val="24"/>
-        </w:rPr>
-        <w:t xml:space="preserve">s that we know the consequences if we do not collaborate and execute our plan properly. Therefore, after the first two meetings, we quickly realised that it was in our best interest for the team to work together and complete the tasks. </w:t>
-      </w:r>
-    </w:p>
-    <w:p>
-      <w:pPr>
-        <w:rPr>
-          <w:rFonts w:ascii="Arial" w:hAnsi="Arial" w:cs="Arial"/>
-          <w:sz w:val="24"/>
-          <w:szCs w:val="24"/>
-        </w:rPr>
-      </w:pPr>
-      <w:r>
-        <w:rPr>
-          <w:rFonts w:ascii="Arial" w:hAnsi="Arial" w:cs="Arial"/>
-          <w:sz w:val="24"/>
-          <w:szCs w:val="24"/>
-        </w:rPr>
-        <w:t>The test results al</w:t>
-      </w:r>
-      <w:r>
-        <w:rPr>
-          <w:rFonts w:ascii="Arial" w:hAnsi="Arial" w:cs="Arial"/>
-          <w:sz w:val="24"/>
-          <w:szCs w:val="24"/>
-        </w:rPr>
-        <w:t>so helped us to decide how to deal with each member. Everyone has their own strength and weaknesses. Knowing them would positively influence the way we interact with each other. We understand that acknowledging the individual differences is a good starting</w:t>
-      </w:r>
-      <w:r>
-        <w:rPr>
-          <w:rFonts w:ascii="Arial" w:hAnsi="Arial" w:cs="Arial"/>
-          <w:sz w:val="24"/>
-          <w:szCs w:val="24"/>
-        </w:rPr>
-        <w:t xml:space="preserve"> point to collaborate and proceed with our team project. </w:t>
+        <w:t xml:space="preserve">The test results also helped us to decide how to deal with each member. Everyone has their own strength and weaknesses. Knowing them would positively influence the way we interact with each other. We understand that acknowledging the individual differences is a good starting point to collaborate and proceed with our team project. </w:t>
       </w:r>
     </w:p>
     <w:p/>
@@ -1174,8 +1005,16 @@
     <w:p>
       <w:pPr>
         <w:sectPr>
+          <w:headerReference w:type="default" r:id="rId11"/>
+          <w:footerReference w:type="default" r:id="rId12"/>
           <w:pgSz w:w="11906" w:h="16838"/>
           <w:pgMar w:top="1440" w:right="1440" w:bottom="1440" w:left="1440" w:header="0" w:footer="0" w:gutter="0"/>
+          <w:pgBorders w:offsetFrom="page">
+            <w:top w:val="single" w:sz="4" w:space="24" w:color="auto"/>
+            <w:left w:val="single" w:sz="4" w:space="24" w:color="auto"/>
+            <w:bottom w:val="single" w:sz="4" w:space="24" w:color="auto"/>
+            <w:right w:val="single" w:sz="4" w:space="24" w:color="auto"/>
+          </w:pgBorders>
           <w:cols w:space="720"/>
           <w:formProt w:val="0"/>
           <w:docGrid w:linePitch="360" w:charSpace="6143"/>
@@ -1188,6 +1027,12 @@
           <w:type w:val="continuous"/>
           <w:pgSz w:w="11906" w:h="16838"/>
           <w:pgMar w:top="1440" w:right="1440" w:bottom="1440" w:left="1440" w:header="0" w:footer="0" w:gutter="0"/>
+          <w:pgBorders w:offsetFrom="page">
+            <w:top w:val="single" w:sz="4" w:space="24" w:color="auto"/>
+            <w:left w:val="single" w:sz="4" w:space="24" w:color="auto"/>
+            <w:bottom w:val="single" w:sz="4" w:space="24" w:color="auto"/>
+            <w:right w:val="single" w:sz="4" w:space="24" w:color="auto"/>
+          </w:pgBorders>
           <w:cols w:space="720"/>
           <w:formProt w:val="0"/>
           <w:docGrid w:linePitch="360" w:charSpace="6143"/>
@@ -1210,16 +1055,16 @@
         <mc:AlternateContent>
           <mc:Choice Requires="wps">
             <w:drawing>
-              <wp:anchor distT="3175" distB="0" distL="3175" distR="3175" simplePos="0" relativeHeight="2" behindDoc="0" locked="0" layoutInCell="0" allowOverlap="1" wp14:anchorId="71E28103" wp14:editId="197C3D30">
+              <wp:anchor distT="3175" distB="0" distL="3175" distR="3175" simplePos="0" relativeHeight="2" behindDoc="0" locked="0" layoutInCell="0" allowOverlap="1" wp14:anchorId="71E28103" wp14:editId="099DEC30">
                 <wp:simplePos x="0" y="0"/>
                 <wp:positionH relativeFrom="column">
-                  <wp:posOffset>-62865</wp:posOffset>
+                  <wp:posOffset>-66040</wp:posOffset>
                 </wp:positionH>
                 <wp:positionV relativeFrom="paragraph">
-                  <wp:posOffset>208915</wp:posOffset>
+                  <wp:posOffset>207645</wp:posOffset>
                 </wp:positionV>
-                <wp:extent cx="10428605" cy="6453505"/>
-                <wp:effectExtent l="0" t="0" r="0" b="5715"/>
+                <wp:extent cx="10439400" cy="6591300"/>
+                <wp:effectExtent l="0" t="0" r="0" b="0"/>
                 <wp:wrapNone/>
                 <wp:docPr id="1" name="Text Box 3"/>
                 <wp:cNvGraphicFramePr/>
@@ -1230,7 +1075,7 @@
                       <wps:spPr>
                         <a:xfrm>
                           <a:off x="0" y="0"/>
-                          <a:ext cx="10428120" cy="6453000"/>
+                          <a:ext cx="10439400" cy="6591300"/>
                         </a:xfrm>
                         <a:prstGeom prst="rect">
                           <a:avLst/>
@@ -1266,12 +1111,12 @@
                               <w:tblLook w:val="04A0" w:firstRow="1" w:lastRow="0" w:firstColumn="1" w:lastColumn="0" w:noHBand="0" w:noVBand="1"/>
                             </w:tblPr>
                             <w:tblGrid>
-                              <w:gridCol w:w="2626"/>
-                              <w:gridCol w:w="2259"/>
-                              <w:gridCol w:w="2077"/>
-                              <w:gridCol w:w="4201"/>
-                              <w:gridCol w:w="2235"/>
-                              <w:gridCol w:w="2732"/>
+                              <w:gridCol w:w="2628"/>
+                              <w:gridCol w:w="2261"/>
+                              <w:gridCol w:w="2080"/>
+                              <w:gridCol w:w="4205"/>
+                              <w:gridCol w:w="2238"/>
+                              <w:gridCol w:w="2735"/>
                             </w:tblGrid>
                             <w:tr>
                               <w:trPr>
@@ -1781,7 +1626,23 @@
                                       <w:sz w:val="22"/>
                                       <w:szCs w:val="22"/>
                                     </w:rPr>
-                                    <w:t>Kinesthetic 59%</w:t>
+                                    <w:t>Kin</w:t>
+                                  </w:r>
+                                  <w:r>
+                                    <w:rPr>
+                                      <w:rFonts w:ascii="Arial" w:eastAsia="Yu Mincho" w:hAnsi="Arial" w:cs="Arial"/>
+                                      <w:sz w:val="22"/>
+                                      <w:szCs w:val="22"/>
+                                    </w:rPr>
+                                    <w:t>a</w:t>
+                                  </w:r>
+                                  <w:r>
+                                    <w:rPr>
+                                      <w:rFonts w:ascii="Arial" w:eastAsia="Yu Mincho" w:hAnsi="Arial" w:cs="Arial"/>
+                                      <w:sz w:val="22"/>
+                                      <w:szCs w:val="22"/>
+                                    </w:rPr>
+                                    <w:t>esthetic 59%</w:t>
                                   </w:r>
                                 </w:p>
                                 <w:p>
@@ -2684,15 +2545,7 @@
                                       <w:sz w:val="22"/>
                                       <w:szCs w:val="22"/>
                                     </w:rPr>
-                                    <w:t xml:space="preserve">His top three intelligence and learning styles are </w:t>
-                                  </w:r>
-                                  <w:r>
-                                    <w:rPr>
-                                      <w:rFonts w:ascii="Arial" w:eastAsia="Yu Mincho" w:hAnsi="Arial" w:cs="Arial"/>
-                                      <w:sz w:val="22"/>
-                                      <w:szCs w:val="22"/>
-                                    </w:rPr>
-                                    <w:t>kinaesthetic, Musical, and linguistic.</w:t>
+                                    <w:t>His top three intelligence and learning styles are kinaesthetic, Musical, and linguistic.</w:t>
                                   </w:r>
                                 </w:p>
                               </w:tc>
@@ -3092,7 +2945,23 @@
                                       <w:sz w:val="22"/>
                                       <w:szCs w:val="22"/>
                                     </w:rPr>
-                                    <w:t>Kinesthetic 64</w:t>
+                                    <w:t>Kin</w:t>
+                                  </w:r>
+                                  <w:r>
+                                    <w:rPr>
+                                      <w:rFonts w:ascii="Arial" w:eastAsia="Yu Mincho" w:hAnsi="Arial" w:cs="Arial"/>
+                                      <w:sz w:val="22"/>
+                                      <w:szCs w:val="22"/>
+                                    </w:rPr>
+                                    <w:t>a</w:t>
+                                  </w:r>
+                                  <w:r>
+                                    <w:rPr>
+                                      <w:rFonts w:ascii="Arial" w:eastAsia="Yu Mincho" w:hAnsi="Arial" w:cs="Arial"/>
+                                      <w:sz w:val="22"/>
+                                      <w:szCs w:val="22"/>
+                                    </w:rPr>
+                                    <w:t>esthetic 64</w:t>
                                   </w:r>
                                 </w:p>
                                 <w:p>
@@ -3518,15 +3387,7 @@
                                       <w:b/>
                                       <w:bCs/>
                                     </w:rPr>
-                                    <w:t xml:space="preserve">BIG FIVE </w:t>
-                                  </w:r>
-                                  <w:r>
-                                    <w:rPr>
-                                      <w:rFonts w:ascii="Arial" w:eastAsia="Yu Mincho" w:hAnsi="Arial" w:cs="Arial"/>
-                                      <w:b/>
-                                      <w:bCs/>
-                                    </w:rPr>
-                                    <w:t>PERSONALITY TEST</w:t>
+                                    <w:t>BIG FIVE PERSONALITY TEST</w:t>
                                   </w:r>
                                 </w:p>
                               </w:tc>
@@ -3669,7 +3530,23 @@
                                       <w:sz w:val="22"/>
                                       <w:szCs w:val="22"/>
                                     </w:rPr>
-                                    <w:t>Kinesthetic 46</w:t>
+                                    <w:t>Kin</w:t>
+                                  </w:r>
+                                  <w:r>
+                                    <w:rPr>
+                                      <w:rFonts w:ascii="Arial" w:eastAsia="Yu Mincho" w:hAnsi="Arial" w:cs="Arial"/>
+                                      <w:sz w:val="22"/>
+                                      <w:szCs w:val="22"/>
+                                    </w:rPr>
+                                    <w:t>a</w:t>
+                                  </w:r>
+                                  <w:r>
+                                    <w:rPr>
+                                      <w:rFonts w:ascii="Arial" w:eastAsia="Yu Mincho" w:hAnsi="Arial" w:cs="Arial"/>
+                                      <w:sz w:val="22"/>
+                                      <w:szCs w:val="22"/>
+                                    </w:rPr>
+                                    <w:t>esthetic 46</w:t>
                                   </w:r>
                                 </w:p>
                               </w:tc>
@@ -4204,7 +4081,7 @@
                           </w:p>
                         </w:txbxContent>
                       </wps:txbx>
-                      <wps:bodyPr>
+                      <wps:bodyPr wrap="square">
                         <a:prstTxWarp prst="textNoShape">
                           <a:avLst/>
                         </a:prstTxWarp>
@@ -4213,12 +4090,18 @@
                     </wps:wsp>
                   </a:graphicData>
                 </a:graphic>
+                <wp14:sizeRelH relativeFrom="margin">
+                  <wp14:pctWidth>0</wp14:pctWidth>
+                </wp14:sizeRelH>
+                <wp14:sizeRelV relativeFrom="margin">
+                  <wp14:pctHeight>0</wp14:pctHeight>
+                </wp14:sizeRelV>
               </wp:anchor>
             </w:drawing>
           </mc:Choice>
           <mc:Fallback>
             <w:pict>
-              <v:rect w14:anchorId="71E28103" id="Text Box 3" o:spid="_x0000_s1026" style="position:absolute;margin-left:-4.95pt;margin-top:16.45pt;width:821.15pt;height:508.15pt;z-index:2;visibility:visible;mso-wrap-style:square;mso-wrap-distance-left:.25pt;mso-wrap-distance-top:.25pt;mso-wrap-distance-right:.25pt;mso-wrap-distance-bottom:0;mso-position-horizontal:absolute;mso-position-horizontal-relative:text;mso-position-vertical:absolute;mso-position-vertical-relative:text;v-text-anchor:top" o:gfxdata="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" o:allowincell="f" fillcolor="white [3201]" stroked="f" strokeweight=".5pt">
+              <v:rect w14:anchorId="71E28103" id="Text Box 3" o:spid="_x0000_s1026" style="position:absolute;margin-left:-5.2pt;margin-top:16.35pt;width:822pt;height:519pt;z-index:2;visibility:visible;mso-wrap-style:square;mso-width-percent:0;mso-height-percent:0;mso-wrap-distance-left:.25pt;mso-wrap-distance-top:.25pt;mso-wrap-distance-right:.25pt;mso-wrap-distance-bottom:0;mso-position-horizontal:absolute;mso-position-horizontal-relative:text;mso-position-vertical:absolute;mso-position-vertical-relative:text;mso-width-percent:0;mso-height-percent:0;mso-width-relative:margin;mso-height-relative:margin;v-text-anchor:top" o:gfxdata="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" o:allowincell="f" fillcolor="white [3201]" stroked="f" strokeweight=".5pt">
                 <v:textbox>
                   <w:txbxContent>
                     <w:tbl>
@@ -4231,12 +4114,12 @@
                         <w:tblLook w:val="04A0" w:firstRow="1" w:lastRow="0" w:firstColumn="1" w:lastColumn="0" w:noHBand="0" w:noVBand="1"/>
                       </w:tblPr>
                       <w:tblGrid>
-                        <w:gridCol w:w="2626"/>
-                        <w:gridCol w:w="2259"/>
-                        <w:gridCol w:w="2077"/>
-                        <w:gridCol w:w="4201"/>
-                        <w:gridCol w:w="2235"/>
-                        <w:gridCol w:w="2732"/>
+                        <w:gridCol w:w="2628"/>
+                        <w:gridCol w:w="2261"/>
+                        <w:gridCol w:w="2080"/>
+                        <w:gridCol w:w="4205"/>
+                        <w:gridCol w:w="2238"/>
+                        <w:gridCol w:w="2735"/>
                       </w:tblGrid>
                       <w:tr>
                         <w:trPr>
@@ -4746,7 +4629,23 @@
                                 <w:sz w:val="22"/>
                                 <w:szCs w:val="22"/>
                               </w:rPr>
-                              <w:t>Kinesthetic 59%</w:t>
+                              <w:t>Kin</w:t>
+                            </w:r>
+                            <w:r>
+                              <w:rPr>
+                                <w:rFonts w:ascii="Arial" w:eastAsia="Yu Mincho" w:hAnsi="Arial" w:cs="Arial"/>
+                                <w:sz w:val="22"/>
+                                <w:szCs w:val="22"/>
+                              </w:rPr>
+                              <w:t>a</w:t>
+                            </w:r>
+                            <w:r>
+                              <w:rPr>
+                                <w:rFonts w:ascii="Arial" w:eastAsia="Yu Mincho" w:hAnsi="Arial" w:cs="Arial"/>
+                                <w:sz w:val="22"/>
+                                <w:szCs w:val="22"/>
+                              </w:rPr>
+                              <w:t>esthetic 59%</w:t>
                             </w:r>
                           </w:p>
                           <w:p>
@@ -5649,15 +5548,7 @@
                                 <w:sz w:val="22"/>
                                 <w:szCs w:val="22"/>
                               </w:rPr>
-                              <w:t xml:space="preserve">His top three intelligence and learning styles are </w:t>
-                            </w:r>
-                            <w:r>
-                              <w:rPr>
-                                <w:rFonts w:ascii="Arial" w:eastAsia="Yu Mincho" w:hAnsi="Arial" w:cs="Arial"/>
-                                <w:sz w:val="22"/>
-                                <w:szCs w:val="22"/>
-                              </w:rPr>
-                              <w:t>kinaesthetic, Musical, and linguistic.</w:t>
+                              <w:t>His top three intelligence and learning styles are kinaesthetic, Musical, and linguistic.</w:t>
                             </w:r>
                           </w:p>
                         </w:tc>
@@ -6057,7 +5948,23 @@
                                 <w:sz w:val="22"/>
                                 <w:szCs w:val="22"/>
                               </w:rPr>
-                              <w:t>Kinesthetic 64</w:t>
+                              <w:t>Kin</w:t>
+                            </w:r>
+                            <w:r>
+                              <w:rPr>
+                                <w:rFonts w:ascii="Arial" w:eastAsia="Yu Mincho" w:hAnsi="Arial" w:cs="Arial"/>
+                                <w:sz w:val="22"/>
+                                <w:szCs w:val="22"/>
+                              </w:rPr>
+                              <w:t>a</w:t>
+                            </w:r>
+                            <w:r>
+                              <w:rPr>
+                                <w:rFonts w:ascii="Arial" w:eastAsia="Yu Mincho" w:hAnsi="Arial" w:cs="Arial"/>
+                                <w:sz w:val="22"/>
+                                <w:szCs w:val="22"/>
+                              </w:rPr>
+                              <w:t>esthetic 64</w:t>
                             </w:r>
                           </w:p>
                           <w:p>
@@ -6483,15 +6390,7 @@
                                 <w:b/>
                                 <w:bCs/>
                               </w:rPr>
-                              <w:t xml:space="preserve">BIG FIVE </w:t>
-                            </w:r>
-                            <w:r>
-                              <w:rPr>
-                                <w:rFonts w:ascii="Arial" w:eastAsia="Yu Mincho" w:hAnsi="Arial" w:cs="Arial"/>
-                                <w:b/>
-                                <w:bCs/>
-                              </w:rPr>
-                              <w:t>PERSONALITY TEST</w:t>
+                              <w:t>BIG FIVE PERSONALITY TEST</w:t>
                             </w:r>
                           </w:p>
                         </w:tc>
@@ -6634,7 +6533,23 @@
                                 <w:sz w:val="22"/>
                                 <w:szCs w:val="22"/>
                               </w:rPr>
-                              <w:t>Kinesthetic 46</w:t>
+                              <w:t>Kin</w:t>
+                            </w:r>
+                            <w:r>
+                              <w:rPr>
+                                <w:rFonts w:ascii="Arial" w:eastAsia="Yu Mincho" w:hAnsi="Arial" w:cs="Arial"/>
+                                <w:sz w:val="22"/>
+                                <w:szCs w:val="22"/>
+                              </w:rPr>
+                              <w:t>a</w:t>
+                            </w:r>
+                            <w:r>
+                              <w:rPr>
+                                <w:rFonts w:ascii="Arial" w:eastAsia="Yu Mincho" w:hAnsi="Arial" w:cs="Arial"/>
+                                <w:sz w:val="22"/>
+                                <w:szCs w:val="22"/>
+                              </w:rPr>
+                              <w:t>esthetic 46</w:t>
                             </w:r>
                           </w:p>
                         </w:tc>
@@ -7212,6 +7127,7 @@
           <w:rFonts w:ascii="Arial" w:hAnsi="Arial" w:cs="Arial"/>
           <w:sz w:val="36"/>
           <w:szCs w:val="36"/>
+          <w:u w:val="single"/>
         </w:rPr>
       </w:pPr>
       <w:r>
@@ -7219,6 +7135,7 @@
           <w:rFonts w:ascii="Arial" w:hAnsi="Arial" w:cs="Arial"/>
           <w:sz w:val="36"/>
           <w:szCs w:val="36"/>
+          <w:u w:val="single"/>
         </w:rPr>
         <w:lastRenderedPageBreak/>
         <w:t>Ideal Jobs</w:t>
@@ -7274,58 +7191,24 @@
           <w:sz w:val="24"/>
           <w:szCs w:val="24"/>
         </w:rPr>
-        <w:t>Three of our team members consider roles in the public sector for their ideal jobs. Of those who chose a private sector, two (Brandon and Tetsu) picked the full stack developer role whilst the remaining member (Taylen) is determined to become a firmware en</w:t>
+        <w:t xml:space="preserve">Three of our team members consider roles in the public sector for their ideal jobs. Of those who chose a private sector, two (Brandon and Tetsu) picked the full stack developer role whilst the remaining member (Taylen) is determined to become a firmware engineer. </w:t>
       </w:r>
+    </w:p>
+    <w:p>
+      <w:pPr>
+        <w:rPr>
+          <w:rFonts w:ascii="Arial" w:hAnsi="Arial" w:cs="Arial"/>
+          <w:sz w:val="24"/>
+          <w:szCs w:val="24"/>
+        </w:rPr>
+      </w:pPr>
       <w:r>
         <w:rPr>
           <w:rFonts w:ascii="Arial" w:hAnsi="Arial" w:cs="Arial"/>
           <w:sz w:val="24"/>
           <w:szCs w:val="24"/>
         </w:rPr>
-        <w:t xml:space="preserve">gineer. </w:t>
-      </w:r>
-    </w:p>
-    <w:p>
-      <w:pPr>
-        <w:rPr>
-          <w:rFonts w:ascii="Arial" w:hAnsi="Arial" w:cs="Arial"/>
-          <w:sz w:val="24"/>
-          <w:szCs w:val="24"/>
-        </w:rPr>
-      </w:pPr>
-      <w:commentRangeStart w:id="5"/>
-      <w:commentRangeStart w:id="6"/>
-      <w:r>
-        <w:rPr>
-          <w:rFonts w:ascii="Arial" w:hAnsi="Arial" w:cs="Arial"/>
-          <w:sz w:val="24"/>
-          <w:szCs w:val="24"/>
-        </w:rPr>
-        <w:t>We found that each job required both technical and soft skills. However, the emphasis on soft skills tends to be stronger for those in the public sector. We believe that there are two reasons for this. The first is because roles within the private</w:t>
-      </w:r>
-      <w:r>
-        <w:rPr>
-          <w:rFonts w:ascii="Arial" w:hAnsi="Arial" w:cs="Arial"/>
-          <w:sz w:val="24"/>
-          <w:szCs w:val="24"/>
-        </w:rPr>
-        <w:t xml:space="preserve"> sector are highly specialised, so the job advertisements aim to attract only those who have specific technical expertise. The second is because the public sector is likely to have a more hierarchical organisational structure and is vital for employees to </w:t>
-      </w:r>
-      <w:r>
-        <w:rPr>
-          <w:rFonts w:ascii="Arial" w:hAnsi="Arial" w:cs="Arial"/>
-          <w:sz w:val="24"/>
-          <w:szCs w:val="24"/>
-        </w:rPr>
-        <w:t xml:space="preserve">understand and follow a chain of command which requires them to have good people skill. </w:t>
-      </w:r>
-      <w:commentRangeEnd w:id="5"/>
-      <w:r>
-        <w:commentReference w:id="5"/>
-      </w:r>
-      <w:commentRangeEnd w:id="6"/>
-      <w:r>
-        <w:commentReference w:id="6"/>
+        <w:t xml:space="preserve">We found that each job required both technical and soft skills. However, the emphasis on soft skills tends to be stronger for those in the public sector. We believe that there are two reasons for this. The first is because roles within the private sector are highly specialised, so the job advertisements aim to attract only those who have specific technical expertise. The second is because the public sector is likely to have a more hierarchical organisational structure and is vital for employees to understand and follow a chain of command which requires them to have good people skill. </w:t>
       </w:r>
     </w:p>
     <w:p>
@@ -7370,15 +7253,24 @@
           <w:sz w:val="24"/>
           <w:szCs w:val="24"/>
         </w:rPr>
-        <w:t>Among our ideal jobs, the most common technical requirement is programming skills. All three roles in the private sector require fluency in at leas</w:t>
+        <w:t>Among our ideal jobs, the most common technical requirement is programming skills. All three roles in the private sector require fluency in at least one or two programming languages. The knowledge in SQL databases and version control systems such as GIT is also highly regarded in the private sector.</w:t>
       </w:r>
+    </w:p>
+    <w:p>
+      <w:pPr>
+        <w:rPr>
+          <w:rFonts w:ascii="Arial" w:hAnsi="Arial" w:cs="Arial"/>
+          <w:sz w:val="24"/>
+          <w:szCs w:val="24"/>
+        </w:rPr>
+      </w:pPr>
       <w:r>
         <w:rPr>
           <w:rFonts w:ascii="Arial" w:hAnsi="Arial" w:cs="Arial"/>
           <w:sz w:val="24"/>
           <w:szCs w:val="24"/>
         </w:rPr>
-        <w:t>t one or two programming languages. The knowledge in SQL databases and version control systems such as GIT is also highly regarded in the private sector.</w:t>
+        <w:t xml:space="preserve">Among the many soft skills, communication is by far the most preferable skill in the public sector. The ability to manage people is another important skill that is sought after in this sector. The skill includes the management of stakeholders, tasks, and projects. </w:t>
       </w:r>
     </w:p>
     <w:p>
@@ -7395,40 +7287,7 @@
           <w:sz w:val="24"/>
           <w:szCs w:val="24"/>
         </w:rPr>
-        <w:t>Among the many soft skills, communication is by far the most preferable skill in the public sector. Th</w:t>
-      </w:r>
-      <w:r>
-        <w:rPr>
-          <w:rFonts w:ascii="Arial" w:hAnsi="Arial" w:cs="Arial"/>
-          <w:sz w:val="24"/>
-          <w:szCs w:val="24"/>
-        </w:rPr>
-        <w:t xml:space="preserve">e ability to manage people is another important skill that is sought after in this sector. The skill includes the management of stakeholders, tasks, and projects. </w:t>
-      </w:r>
-    </w:p>
-    <w:p>
-      <w:pPr>
-        <w:rPr>
-          <w:rFonts w:ascii="Arial" w:hAnsi="Arial" w:cs="Arial"/>
-          <w:sz w:val="24"/>
-          <w:szCs w:val="24"/>
-        </w:rPr>
-      </w:pPr>
-      <w:r>
-        <w:rPr>
-          <w:rFonts w:ascii="Arial" w:hAnsi="Arial" w:cs="Arial"/>
-          <w:sz w:val="24"/>
-          <w:szCs w:val="24"/>
-        </w:rPr>
-        <w:t>Roles in the private sector tend to emphasise an ability to adapt and learn new technologies</w:t>
-      </w:r>
-      <w:r>
-        <w:rPr>
-          <w:rFonts w:ascii="Arial" w:hAnsi="Arial" w:cs="Arial"/>
-          <w:sz w:val="24"/>
-          <w:szCs w:val="24"/>
-        </w:rPr>
-        <w:t xml:space="preserve"> rather than people skills. This may indicate the employers’ intention to hire a highly specialised technician. </w:t>
+        <w:t xml:space="preserve">Roles in the private sector tend to emphasise an ability to adapt and learn new technologies rather than people skills. This may indicate the employers’ intention to hire a highly specialised technician. </w:t>
       </w:r>
     </w:p>
     <w:p>
@@ -7510,48 +7369,24 @@
           <w:sz w:val="24"/>
           <w:szCs w:val="24"/>
         </w:rPr>
-        <w:t>We found that each role has its unique aspect. For example, Taylen’s role as a firmware engineer requires him to understand ba</w:t>
+        <w:t xml:space="preserve">We found that each role has its unique aspect. For example, Taylen’s role as a firmware engineer requires him to understand basic electronics and mechatronics which are not a requirement for the other roles mentioned. Brandon and Tetsu chose the same job title as full stack developer. However, there is a prominent difference in required skill sets. Brandon’s role has a stronger emphasis on programming skills. On the other hand, Tetsu’s role leans toward a thorough understanding of the web application development process rather than focus on programming. </w:t>
       </w:r>
+    </w:p>
+    <w:p>
+      <w:pPr>
+        <w:rPr>
+          <w:rFonts w:ascii="Arial" w:hAnsi="Arial" w:cs="Arial"/>
+          <w:sz w:val="24"/>
+          <w:szCs w:val="24"/>
+        </w:rPr>
+      </w:pPr>
       <w:r>
         <w:rPr>
           <w:rFonts w:ascii="Arial" w:hAnsi="Arial" w:cs="Arial"/>
           <w:sz w:val="24"/>
           <w:szCs w:val="24"/>
         </w:rPr>
-        <w:t>sic electronics and mechatronics which are not a requirement for the other roles mentioned. Brandon and Tetsu chose the same job title as full stack developer. However, there is a prominent difference in required skill sets. Brandon’s role has a stronger e</w:t>
-      </w:r>
-      <w:r>
-        <w:rPr>
-          <w:rFonts w:ascii="Arial" w:hAnsi="Arial" w:cs="Arial"/>
-          <w:sz w:val="24"/>
-          <w:szCs w:val="24"/>
-        </w:rPr>
-        <w:t xml:space="preserve">mphasis on programming skills. On the other hand, Tetsu’s role leans toward a thorough understanding of the web application development process rather than focus on programming. </w:t>
-      </w:r>
-    </w:p>
-    <w:p>
-      <w:pPr>
-        <w:rPr>
-          <w:rFonts w:ascii="Arial" w:hAnsi="Arial" w:cs="Arial"/>
-          <w:sz w:val="24"/>
-          <w:szCs w:val="24"/>
-        </w:rPr>
-      </w:pPr>
-      <w:r>
-        <w:rPr>
-          <w:rFonts w:ascii="Arial" w:hAnsi="Arial" w:cs="Arial"/>
-          <w:sz w:val="24"/>
-          <w:szCs w:val="24"/>
-        </w:rPr>
-        <w:t xml:space="preserve">Also, every job has an element of unique specialisation. For example, in the </w:t>
-      </w:r>
-      <w:r>
-        <w:rPr>
-          <w:rFonts w:ascii="Arial" w:hAnsi="Arial" w:cs="Arial"/>
-          <w:sz w:val="24"/>
-          <w:szCs w:val="24"/>
-        </w:rPr>
-        <w:t xml:space="preserve">case of Ahmet, it is the teaching. For Hugo, it is the cyber security. For Tim, it is the data management/analysis. </w:t>
+        <w:t xml:space="preserve">Also, every job has an element of unique specialisation. For example, in the case of Ahmet, it is the teaching. For Hugo, it is the cyber security. For Tim, it is the data management/analysis. </w:t>
       </w:r>
     </w:p>
     <w:p>
@@ -7613,40 +7448,24 @@
           <w:sz w:val="24"/>
           <w:szCs w:val="24"/>
         </w:rPr>
-        <w:t xml:space="preserve">We </w:t>
+        <w:t xml:space="preserve">We also found that there were differences in each job. These differences arise as the result of different specialisation that we choose to pursue. </w:t>
       </w:r>
+    </w:p>
+    <w:p>
+      <w:pPr>
+        <w:rPr>
+          <w:rFonts w:ascii="Arial" w:hAnsi="Arial" w:cs="Arial"/>
+          <w:sz w:val="24"/>
+          <w:szCs w:val="24"/>
+        </w:rPr>
+      </w:pPr>
       <w:r>
         <w:rPr>
           <w:rFonts w:ascii="Arial" w:hAnsi="Arial" w:cs="Arial"/>
           <w:sz w:val="24"/>
           <w:szCs w:val="24"/>
         </w:rPr>
-        <w:t xml:space="preserve">also found that there were differences in each job. These differences arise as the result of different specialisation that we choose to pursue. </w:t>
-      </w:r>
-    </w:p>
-    <w:p>
-      <w:pPr>
-        <w:rPr>
-          <w:rFonts w:ascii="Arial" w:hAnsi="Arial" w:cs="Arial"/>
-          <w:sz w:val="24"/>
-          <w:szCs w:val="24"/>
-        </w:rPr>
-      </w:pPr>
-      <w:r>
-        <w:rPr>
-          <w:rFonts w:ascii="Arial" w:hAnsi="Arial" w:cs="Arial"/>
-          <w:sz w:val="24"/>
-          <w:szCs w:val="24"/>
-        </w:rPr>
-        <w:t>It is concluded that although it is important to develop commonly preferred skills specified by employers, havi</w:t>
-      </w:r>
-      <w:r>
-        <w:rPr>
-          <w:rFonts w:ascii="Arial" w:hAnsi="Arial" w:cs="Arial"/>
-          <w:sz w:val="24"/>
-          <w:szCs w:val="24"/>
-        </w:rPr>
-        <w:t xml:space="preserve">ng a specific specialisation would significantly influence our future job prospects and career path.  </w:t>
+        <w:t xml:space="preserve">It is concluded that although it is important to develop commonly preferred skills specified by employers, having a specific specialisation would significantly influence our future job prospects and career path.  </w:t>
       </w:r>
     </w:p>
     <w:p/>
@@ -7664,6 +7483,12 @@
         <w:sectPr>
           <w:pgSz w:w="11906" w:h="16838"/>
           <w:pgMar w:top="1440" w:right="1440" w:bottom="1440" w:left="1440" w:header="0" w:footer="0" w:gutter="0"/>
+          <w:pgBorders w:offsetFrom="page">
+            <w:top w:val="single" w:sz="4" w:space="24" w:color="auto"/>
+            <w:left w:val="single" w:sz="4" w:space="24" w:color="auto"/>
+            <w:bottom w:val="single" w:sz="4" w:space="24" w:color="auto"/>
+            <w:right w:val="single" w:sz="4" w:space="24" w:color="auto"/>
+          </w:pgBorders>
           <w:cols w:space="720"/>
           <w:formProt w:val="0"/>
           <w:docGrid w:linePitch="360" w:charSpace="6143"/>
@@ -7688,15 +7513,15 @@
         <mc:AlternateContent>
           <mc:Choice Requires="wps">
             <w:drawing>
-              <wp:anchor distT="3175" distB="3175" distL="117475" distR="117475" simplePos="0" relativeHeight="4" behindDoc="0" locked="0" layoutInCell="0" allowOverlap="1" wp14:anchorId="4E441FE5" wp14:editId="26887CA5">
+              <wp:anchor distT="3175" distB="3175" distL="117475" distR="117475" simplePos="0" relativeHeight="4" behindDoc="0" locked="0" layoutInCell="0" allowOverlap="1" wp14:anchorId="4E441FE5" wp14:editId="14AB2B42">
                 <wp:simplePos x="0" y="0"/>
-                <wp:positionH relativeFrom="column">
-                  <wp:posOffset>53975</wp:posOffset>
+                <wp:positionH relativeFrom="margin">
+                  <wp:align>left</wp:align>
                 </wp:positionH>
                 <wp:positionV relativeFrom="paragraph">
-                  <wp:posOffset>217170</wp:posOffset>
+                  <wp:posOffset>219074</wp:posOffset>
                 </wp:positionV>
-                <wp:extent cx="10433050" cy="6934835"/>
+                <wp:extent cx="10296525" cy="9744075"/>
                 <wp:effectExtent l="0" t="0" r="0" b="0"/>
                 <wp:wrapSquare wrapText="bothSides"/>
                 <wp:docPr id="3" name="Text Box 1"/>
@@ -7708,7 +7533,7 @@
                       <wps:spPr>
                         <a:xfrm>
                           <a:off x="0" y="0"/>
-                          <a:ext cx="10432440" cy="6934320"/>
+                          <a:ext cx="10296525" cy="9744075"/>
                         </a:xfrm>
                         <a:prstGeom prst="rect">
                           <a:avLst/>
@@ -7735,29 +7560,30 @@
                           <w:tbl>
                             <w:tblPr>
                               <w:tblStyle w:val="GridTable5Dark-Accent6"/>
-                              <w:tblW w:w="16155" w:type="dxa"/>
+                              <w:tblW w:w="16084" w:type="dxa"/>
+                              <w:jc w:val="center"/>
                               <w:shd w:val="clear" w:color="auto" w:fill="E2EFD9"/>
-                              <w:tblLayout w:type="fixed"/>
                               <w:tblLook w:val="04A0" w:firstRow="1" w:lastRow="0" w:firstColumn="1" w:lastColumn="0" w:noHBand="0" w:noVBand="1"/>
                             </w:tblPr>
                             <w:tblGrid>
-                              <w:gridCol w:w="1986"/>
-                              <w:gridCol w:w="1554"/>
-                              <w:gridCol w:w="1842"/>
-                              <w:gridCol w:w="2977"/>
-                              <w:gridCol w:w="2556"/>
-                              <w:gridCol w:w="2268"/>
-                              <w:gridCol w:w="2972"/>
+                              <w:gridCol w:w="1761"/>
+                              <w:gridCol w:w="1698"/>
+                              <w:gridCol w:w="1811"/>
+                              <w:gridCol w:w="3425"/>
+                              <w:gridCol w:w="2467"/>
+                              <w:gridCol w:w="2413"/>
+                              <w:gridCol w:w="2509"/>
                             </w:tblGrid>
                             <w:tr>
                               <w:trPr>
                                 <w:cnfStyle w:val="100000000000" w:firstRow="1" w:lastRow="0" w:firstColumn="0" w:lastColumn="0" w:oddVBand="0" w:evenVBand="0" w:oddHBand="0" w:evenHBand="0" w:firstRowFirstColumn="0" w:firstRowLastColumn="0" w:lastRowFirstColumn="0" w:lastRowLastColumn="0"/>
-                                <w:trHeight w:val="363"/>
+                                <w:trHeight w:val="368"/>
+                                <w:jc w:val="center"/>
                               </w:trPr>
                               <w:tc>
                                 <w:tcPr>
                                   <w:cnfStyle w:val="001000000000" w:firstRow="0" w:lastRow="0" w:firstColumn="1" w:lastColumn="0" w:oddVBand="0" w:evenVBand="0" w:oddHBand="0" w:evenHBand="0" w:firstRowFirstColumn="0" w:firstRowLastColumn="0" w:lastRowFirstColumn="0" w:lastRowLastColumn="0"/>
-                                  <w:tcW w:w="1985" w:type="dxa"/>
+                                  <w:tcW w:w="0" w:type="auto"/>
                                   <w:vMerge w:val="restart"/>
                                   <w:tcBorders>
                                     <w:bottom w:val="nil"/>
@@ -7785,7 +7611,7 @@
                               </w:tc>
                               <w:tc>
                                 <w:tcPr>
-                                  <w:tcW w:w="1554" w:type="dxa"/>
+                                  <w:tcW w:w="0" w:type="auto"/>
                                   <w:vMerge w:val="restart"/>
                                   <w:tcBorders>
                                     <w:bottom w:val="nil"/>
@@ -7817,7 +7643,7 @@
                               </w:tc>
                               <w:tc>
                                 <w:tcPr>
-                                  <w:tcW w:w="1842" w:type="dxa"/>
+                                  <w:tcW w:w="0" w:type="auto"/>
                                   <w:vMerge w:val="restart"/>
                                   <w:tcBorders>
                                     <w:bottom w:val="nil"/>
@@ -7849,7 +7675,7 @@
                               </w:tc>
                               <w:tc>
                                 <w:tcPr>
-                                  <w:tcW w:w="5533" w:type="dxa"/>
+                                  <w:tcW w:w="0" w:type="auto"/>
                                   <w:gridSpan w:val="2"/>
                                   <w:tcBorders>
                                     <w:bottom w:val="nil"/>
@@ -7881,7 +7707,7 @@
                               </w:tc>
                               <w:tc>
                                 <w:tcPr>
-                                  <w:tcW w:w="2268" w:type="dxa"/>
+                                  <w:tcW w:w="0" w:type="auto"/>
                                   <w:vMerge w:val="restart"/>
                                   <w:tcBorders>
                                     <w:bottom w:val="nil"/>
@@ -7913,7 +7739,7 @@
                               </w:tc>
                               <w:tc>
                                 <w:tcPr>
-                                  <w:tcW w:w="2972" w:type="dxa"/>
+                                  <w:tcW w:w="0" w:type="auto"/>
                                   <w:vMerge w:val="restart"/>
                                   <w:tcBorders>
                                     <w:bottom w:val="nil"/>
@@ -7961,12 +7787,13 @@
                             <w:tr>
                               <w:trPr>
                                 <w:cnfStyle w:val="000000100000" w:firstRow="0" w:lastRow="0" w:firstColumn="0" w:lastColumn="0" w:oddVBand="0" w:evenVBand="0" w:oddHBand="1" w:evenHBand="0" w:firstRowFirstColumn="0" w:firstRowLastColumn="0" w:lastRowFirstColumn="0" w:lastRowLastColumn="0"/>
-                                <w:trHeight w:val="363"/>
+                                <w:trHeight w:val="368"/>
+                                <w:jc w:val="center"/>
                               </w:trPr>
                               <w:tc>
                                 <w:tcPr>
                                   <w:cnfStyle w:val="001000000000" w:firstRow="0" w:lastRow="0" w:firstColumn="1" w:lastColumn="0" w:oddVBand="0" w:evenVBand="0" w:oddHBand="0" w:evenHBand="0" w:firstRowFirstColumn="0" w:firstRowLastColumn="0" w:lastRowFirstColumn="0" w:lastRowLastColumn="0"/>
-                                  <w:tcW w:w="1985" w:type="dxa"/>
+                                  <w:tcW w:w="0" w:type="auto"/>
                                   <w:vMerge/>
                                   <w:tcBorders>
                                     <w:right w:val="nil"/>
@@ -7990,7 +7817,7 @@
                               </w:tc>
                               <w:tc>
                                 <w:tcPr>
-                                  <w:tcW w:w="1554" w:type="dxa"/>
+                                  <w:tcW w:w="0" w:type="auto"/>
                                   <w:vMerge/>
                                 </w:tcPr>
                                 <w:p>
@@ -8012,7 +7839,7 @@
                               </w:tc>
                               <w:tc>
                                 <w:tcPr>
-                                  <w:tcW w:w="1842" w:type="dxa"/>
+                                  <w:tcW w:w="0" w:type="auto"/>
                                   <w:vMerge/>
                                 </w:tcPr>
                                 <w:p>
@@ -8034,7 +7861,7 @@
                               </w:tc>
                               <w:tc>
                                 <w:tcPr>
-                                  <w:tcW w:w="2977" w:type="dxa"/>
+                                  <w:tcW w:w="0" w:type="auto"/>
                                   <w:shd w:val="clear" w:color="auto" w:fill="70AD47" w:themeFill="accent6"/>
                                 </w:tcPr>
                                 <w:p>
@@ -8067,7 +7894,7 @@
                               </w:tc>
                               <w:tc>
                                 <w:tcPr>
-                                  <w:tcW w:w="2556" w:type="dxa"/>
+                                  <w:tcW w:w="0" w:type="auto"/>
                                   <w:shd w:val="clear" w:color="auto" w:fill="70AD47" w:themeFill="accent6"/>
                                 </w:tcPr>
                                 <w:p>
@@ -8100,7 +7927,7 @@
                               </w:tc>
                               <w:tc>
                                 <w:tcPr>
-                                  <w:tcW w:w="2268" w:type="dxa"/>
+                                  <w:tcW w:w="0" w:type="auto"/>
                                   <w:vMerge/>
                                 </w:tcPr>
                                 <w:p>
@@ -8122,7 +7949,7 @@
                               </w:tc>
                               <w:tc>
                                 <w:tcPr>
-                                  <w:tcW w:w="2972" w:type="dxa"/>
+                                  <w:tcW w:w="0" w:type="auto"/>
                                   <w:vMerge/>
                                 </w:tcPr>
                                 <w:p>
@@ -8144,10 +7971,14 @@
                               </w:tc>
                             </w:tr>
                             <w:tr>
+                              <w:trPr>
+                                <w:trHeight w:val="1140"/>
+                                <w:jc w:val="center"/>
+                              </w:trPr>
                               <w:tc>
                                 <w:tcPr>
                                   <w:cnfStyle w:val="001000000000" w:firstRow="0" w:lastRow="0" w:firstColumn="1" w:lastColumn="0" w:oddVBand="0" w:evenVBand="0" w:oddHBand="0" w:evenHBand="0" w:firstRowFirstColumn="0" w:firstRowLastColumn="0" w:lastRowFirstColumn="0" w:lastRowLastColumn="0"/>
-                                  <w:tcW w:w="1985" w:type="dxa"/>
+                                  <w:tcW w:w="0" w:type="auto"/>
                                   <w:tcBorders>
                                     <w:right w:val="nil"/>
                                   </w:tcBorders>
@@ -8206,7 +8037,7 @@
                               </w:tc>
                               <w:tc>
                                 <w:tcPr>
-                                  <w:tcW w:w="1554" w:type="dxa"/>
+                                  <w:tcW w:w="0" w:type="auto"/>
                                 </w:tcPr>
                                 <w:p>
                                   <w:pPr>
@@ -8232,7 +8063,7 @@
                               </w:tc>
                               <w:tc>
                                 <w:tcPr>
-                                  <w:tcW w:w="1842" w:type="dxa"/>
+                                  <w:tcW w:w="0" w:type="auto"/>
                                 </w:tcPr>
                                 <w:p>
                                   <w:pPr>
@@ -8257,7 +8088,7 @@
                               </w:tc>
                               <w:tc>
                                 <w:tcPr>
-                                  <w:tcW w:w="2977" w:type="dxa"/>
+                                  <w:tcW w:w="0" w:type="auto"/>
                                 </w:tcPr>
                                 <w:p>
                                   <w:pPr>
@@ -8310,7 +8141,7 @@
                               </w:tc>
                               <w:tc>
                                 <w:tcPr>
-                                  <w:tcW w:w="2556" w:type="dxa"/>
+                                  <w:tcW w:w="0" w:type="auto"/>
                                 </w:tcPr>
                                 <w:p>
                                   <w:pPr>
@@ -8393,7 +8224,7 @@
                               </w:tc>
                               <w:tc>
                                 <w:tcPr>
-                                  <w:tcW w:w="2268" w:type="dxa"/>
+                                  <w:tcW w:w="0" w:type="auto"/>
                                 </w:tcPr>
                                 <w:p>
                                   <w:pPr>
@@ -8424,7 +8255,7 @@
                               </w:tc>
                               <w:tc>
                                 <w:tcPr>
-                                  <w:tcW w:w="2972" w:type="dxa"/>
+                                  <w:tcW w:w="0" w:type="auto"/>
                                 </w:tcPr>
                                 <w:p>
                                   <w:pPr>
@@ -8457,11 +8288,13 @@
                             <w:tr>
                               <w:trPr>
                                 <w:cnfStyle w:val="000000100000" w:firstRow="0" w:lastRow="0" w:firstColumn="0" w:lastColumn="0" w:oddVBand="0" w:evenVBand="0" w:oddHBand="1" w:evenHBand="0" w:firstRowFirstColumn="0" w:firstRowLastColumn="0" w:lastRowFirstColumn="0" w:lastRowLastColumn="0"/>
+                                <w:trHeight w:val="1748"/>
+                                <w:jc w:val="center"/>
                               </w:trPr>
                               <w:tc>
                                 <w:tcPr>
                                   <w:cnfStyle w:val="001000000000" w:firstRow="0" w:lastRow="0" w:firstColumn="1" w:lastColumn="0" w:oddVBand="0" w:evenVBand="0" w:oddHBand="0" w:evenHBand="0" w:firstRowFirstColumn="0" w:firstRowLastColumn="0" w:lastRowFirstColumn="0" w:lastRowLastColumn="0"/>
-                                  <w:tcW w:w="1985" w:type="dxa"/>
+                                  <w:tcW w:w="0" w:type="auto"/>
                                   <w:tcBorders>
                                     <w:right w:val="nil"/>
                                   </w:tcBorders>
@@ -8519,7 +8352,7 @@
                               </w:tc>
                               <w:tc>
                                 <w:tcPr>
-                                  <w:tcW w:w="1554" w:type="dxa"/>
+                                  <w:tcW w:w="0" w:type="auto"/>
                                 </w:tcPr>
                                 <w:p>
                                   <w:pPr>
@@ -8539,21 +8372,13 @@
                                       <w:sz w:val="24"/>
                                       <w:szCs w:val="24"/>
                                     </w:rPr>
-                                    <w:t xml:space="preserve">Full Stack </w:t>
-                                  </w:r>
-                                  <w:r>
-                                    <w:rPr>
-                                      <w:rFonts w:ascii="Arial" w:eastAsia="Yu Mincho" w:hAnsi="Arial" w:cs="Arial"/>
-                                      <w:sz w:val="24"/>
-                                      <w:szCs w:val="24"/>
-                                    </w:rPr>
-                                    <w:t>Developer</w:t>
+                                    <w:t>Full Stack Developer</w:t>
                                   </w:r>
                                 </w:p>
                               </w:tc>
                               <w:tc>
                                 <w:tcPr>
-                                  <w:tcW w:w="1842" w:type="dxa"/>
+                                  <w:tcW w:w="0" w:type="auto"/>
                                 </w:tcPr>
                                 <w:p>
                                   <w:pPr>
@@ -8578,7 +8403,7 @@
                               </w:tc>
                               <w:tc>
                                 <w:tcPr>
-                                  <w:tcW w:w="2977" w:type="dxa"/>
+                                  <w:tcW w:w="0" w:type="auto"/>
                                 </w:tcPr>
                                 <w:p>
                                   <w:pPr>
@@ -8679,7 +8504,7 @@
                               </w:tc>
                               <w:tc>
                                 <w:tcPr>
-                                  <w:tcW w:w="2556" w:type="dxa"/>
+                                  <w:tcW w:w="0" w:type="auto"/>
                                 </w:tcPr>
                                 <w:p>
                                   <w:pPr>
@@ -8732,7 +8557,7 @@
                               </w:tc>
                               <w:tc>
                                 <w:tcPr>
-                                  <w:tcW w:w="2268" w:type="dxa"/>
+                                  <w:tcW w:w="0" w:type="auto"/>
                                 </w:tcPr>
                                 <w:p>
                                   <w:pPr>
@@ -8833,7 +8658,7 @@
                               </w:tc>
                               <w:tc>
                                 <w:tcPr>
-                                  <w:tcW w:w="2972" w:type="dxa"/>
+                                  <w:tcW w:w="0" w:type="auto"/>
                                 </w:tcPr>
                                 <w:p>
                                   <w:pPr>
@@ -8856,24 +8681,20 @@
                                       <w:sz w:val="24"/>
                                       <w:szCs w:val="24"/>
                                     </w:rPr>
-                                    <w:t>Very spe</w:t>
-                                  </w:r>
-                                  <w:r>
-                                    <w:rPr>
-                                      <w:rFonts w:ascii="Arial" w:eastAsia="Yu Mincho" w:hAnsi="Arial" w:cs="Arial"/>
-                                      <w:sz w:val="24"/>
-                                      <w:szCs w:val="24"/>
-                                    </w:rPr>
-                                    <w:t>cialised in programming</w:t>
+                                    <w:t>Very specialised in programming</w:t>
                                   </w:r>
                                 </w:p>
                               </w:tc>
                             </w:tr>
                             <w:tr>
+                              <w:trPr>
+                                <w:trHeight w:val="1444"/>
+                                <w:jc w:val="center"/>
+                              </w:trPr>
                               <w:tc>
                                 <w:tcPr>
                                   <w:cnfStyle w:val="001000000000" w:firstRow="0" w:lastRow="0" w:firstColumn="1" w:lastColumn="0" w:oddVBand="0" w:evenVBand="0" w:oddHBand="0" w:evenHBand="0" w:firstRowFirstColumn="0" w:firstRowLastColumn="0" w:lastRowFirstColumn="0" w:lastRowLastColumn="0"/>
-                                  <w:tcW w:w="1985" w:type="dxa"/>
+                                  <w:tcW w:w="0" w:type="auto"/>
                                   <w:tcBorders>
                                     <w:right w:val="nil"/>
                                   </w:tcBorders>
@@ -8932,7 +8753,7 @@
                               </w:tc>
                               <w:tc>
                                 <w:tcPr>
-                                  <w:tcW w:w="1554" w:type="dxa"/>
+                                  <w:tcW w:w="0" w:type="auto"/>
                                 </w:tcPr>
                                 <w:p>
                                   <w:pPr>
@@ -8958,7 +8779,7 @@
                               </w:tc>
                               <w:tc>
                                 <w:tcPr>
-                                  <w:tcW w:w="1842" w:type="dxa"/>
+                                  <w:tcW w:w="0" w:type="auto"/>
                                 </w:tcPr>
                                 <w:p>
                                   <w:pPr>
@@ -8983,7 +8804,7 @@
                               </w:tc>
                               <w:tc>
                                 <w:tcPr>
-                                  <w:tcW w:w="2977" w:type="dxa"/>
+                                  <w:tcW w:w="0" w:type="auto"/>
                                 </w:tcPr>
                                 <w:p>
                                   <w:pPr>
@@ -9012,7 +8833,7 @@
                               </w:tc>
                               <w:tc>
                                 <w:tcPr>
-                                  <w:tcW w:w="2556" w:type="dxa"/>
+                                  <w:tcW w:w="0" w:type="auto"/>
                                 </w:tcPr>
                                 <w:p>
                                   <w:pPr>
@@ -9113,7 +8934,7 @@
                               </w:tc>
                               <w:tc>
                                 <w:tcPr>
-                                  <w:tcW w:w="2268" w:type="dxa"/>
+                                  <w:tcW w:w="0" w:type="auto"/>
                                 </w:tcPr>
                                 <w:p>
                                   <w:pPr>
@@ -9166,7 +8987,7 @@
                               </w:tc>
                               <w:tc>
                                 <w:tcPr>
-                                  <w:tcW w:w="2972" w:type="dxa"/>
+                                  <w:tcW w:w="0" w:type="auto"/>
                                 </w:tcPr>
                                 <w:p>
                                   <w:pPr>
@@ -9221,11 +9042,13 @@
                             <w:tr>
                               <w:trPr>
                                 <w:cnfStyle w:val="000000100000" w:firstRow="0" w:lastRow="0" w:firstColumn="0" w:lastColumn="0" w:oddVBand="0" w:evenVBand="0" w:oddHBand="1" w:evenHBand="0" w:firstRowFirstColumn="0" w:firstRowLastColumn="0" w:lastRowFirstColumn="0" w:lastRowLastColumn="0"/>
+                                <w:trHeight w:val="2022"/>
+                                <w:jc w:val="center"/>
                               </w:trPr>
                               <w:tc>
                                 <w:tcPr>
                                   <w:cnfStyle w:val="001000000000" w:firstRow="0" w:lastRow="0" w:firstColumn="1" w:lastColumn="0" w:oddVBand="0" w:evenVBand="0" w:oddHBand="0" w:evenHBand="0" w:firstRowFirstColumn="0" w:firstRowLastColumn="0" w:lastRowFirstColumn="0" w:lastRowLastColumn="0"/>
-                                  <w:tcW w:w="1985" w:type="dxa"/>
+                                  <w:tcW w:w="0" w:type="auto"/>
                                   <w:tcBorders>
                                     <w:right w:val="nil"/>
                                   </w:tcBorders>
@@ -9284,7 +9107,7 @@
                               </w:tc>
                               <w:tc>
                                 <w:tcPr>
-                                  <w:tcW w:w="1554" w:type="dxa"/>
+                                  <w:tcW w:w="0" w:type="auto"/>
                                 </w:tcPr>
                                 <w:p>
                                   <w:pPr>
@@ -9310,7 +9133,7 @@
                               </w:tc>
                               <w:tc>
                                 <w:tcPr>
-                                  <w:tcW w:w="1842" w:type="dxa"/>
+                                  <w:tcW w:w="0" w:type="auto"/>
                                 </w:tcPr>
                                 <w:p>
                                   <w:pPr>
@@ -9335,7 +9158,7 @@
                               </w:tc>
                               <w:tc>
                                 <w:tcPr>
-                                  <w:tcW w:w="2977" w:type="dxa"/>
+                                  <w:tcW w:w="0" w:type="auto"/>
                                 </w:tcPr>
                                 <w:p>
                                   <w:pPr>
@@ -9442,7 +9265,7 @@
                               </w:tc>
                               <w:tc>
                                 <w:tcPr>
-                                  <w:tcW w:w="2556" w:type="dxa"/>
+                                  <w:tcW w:w="0" w:type="auto"/>
                                 </w:tcPr>
                                 <w:p>
                                   <w:pPr>
@@ -9489,21 +9312,13 @@
                                       <w:sz w:val="24"/>
                                       <w:szCs w:val="24"/>
                                     </w:rPr>
-                                    <w:t xml:space="preserve">Attention to </w:t>
-                                  </w:r>
-                                  <w:r>
-                                    <w:rPr>
-                                      <w:rFonts w:ascii="Arial" w:eastAsia="Yu Mincho" w:hAnsi="Arial" w:cs="Arial"/>
-                                      <w:sz w:val="24"/>
-                                      <w:szCs w:val="24"/>
-                                    </w:rPr>
-                                    <w:t>detail</w:t>
+                                    <w:t>Attention to detail</w:t>
                                   </w:r>
                                 </w:p>
                               </w:tc>
                               <w:tc>
                                 <w:tcPr>
-                                  <w:tcW w:w="2268" w:type="dxa"/>
+                                  <w:tcW w:w="0" w:type="auto"/>
                                 </w:tcPr>
                                 <w:p>
                                   <w:pPr>
@@ -9604,7 +9419,7 @@
                               </w:tc>
                               <w:tc>
                                 <w:tcPr>
-                                  <w:tcW w:w="2972" w:type="dxa"/>
+                                  <w:tcW w:w="0" w:type="auto"/>
                                 </w:tcPr>
                                 <w:p>
                                   <w:pPr>
@@ -9657,10 +9472,14 @@
                               </w:tc>
                             </w:tr>
                             <w:tr>
+                              <w:trPr>
+                                <w:trHeight w:val="1414"/>
+                                <w:jc w:val="center"/>
+                              </w:trPr>
                               <w:tc>
                                 <w:tcPr>
                                   <w:cnfStyle w:val="001000000000" w:firstRow="0" w:lastRow="0" w:firstColumn="1" w:lastColumn="0" w:oddVBand="0" w:evenVBand="0" w:oddHBand="0" w:evenHBand="0" w:firstRowFirstColumn="0" w:firstRowLastColumn="0" w:lastRowFirstColumn="0" w:lastRowLastColumn="0"/>
-                                  <w:tcW w:w="1985" w:type="dxa"/>
+                                  <w:tcW w:w="0" w:type="auto"/>
                                   <w:tcBorders>
                                     <w:right w:val="nil"/>
                                   </w:tcBorders>
@@ -9722,7 +9541,7 @@
                               </w:tc>
                               <w:tc>
                                 <w:tcPr>
-                                  <w:tcW w:w="1554" w:type="dxa"/>
+                                  <w:tcW w:w="0" w:type="auto"/>
                                 </w:tcPr>
                                 <w:p>
                                   <w:pPr>
@@ -9748,7 +9567,7 @@
                               </w:tc>
                               <w:tc>
                                 <w:tcPr>
-                                  <w:tcW w:w="1842" w:type="dxa"/>
+                                  <w:tcW w:w="0" w:type="auto"/>
                                 </w:tcPr>
                                 <w:p>
                                   <w:pPr>
@@ -9793,7 +9612,7 @@
                               </w:tc>
                               <w:tc>
                                 <w:tcPr>
-                                  <w:tcW w:w="2977" w:type="dxa"/>
+                                  <w:tcW w:w="0" w:type="auto"/>
                                 </w:tcPr>
                                 <w:p>
                                   <w:pPr>
@@ -9840,15 +9659,7 @@
                                       <w:sz w:val="24"/>
                                       <w:szCs w:val="24"/>
                                     </w:rPr>
-                                    <w:t xml:space="preserve">SQL </w:t>
-                                  </w:r>
-                                  <w:r>
-                                    <w:rPr>
-                                      <w:rFonts w:ascii="Arial" w:eastAsia="Yu Mincho" w:hAnsi="Arial" w:cs="Arial"/>
-                                      <w:sz w:val="24"/>
-                                      <w:szCs w:val="24"/>
-                                    </w:rPr>
-                                    <w:t>Database</w:t>
+                                    <w:t>SQL Database</w:t>
                                   </w:r>
                                 </w:p>
                                 <w:p>
@@ -9902,7 +9713,7 @@
                               </w:tc>
                               <w:tc>
                                 <w:tcPr>
-                                  <w:tcW w:w="2556" w:type="dxa"/>
+                                  <w:tcW w:w="0" w:type="auto"/>
                                 </w:tcPr>
                                 <w:p>
                                   <w:pPr>
@@ -9931,7 +9742,7 @@
                               </w:tc>
                               <w:tc>
                                 <w:tcPr>
-                                  <w:tcW w:w="2268" w:type="dxa"/>
+                                  <w:tcW w:w="0" w:type="auto"/>
                                 </w:tcPr>
                                 <w:p>
                                   <w:pPr>
@@ -10008,7 +9819,7 @@
                               </w:tc>
                               <w:tc>
                                 <w:tcPr>
-                                  <w:tcW w:w="2972" w:type="dxa"/>
+                                  <w:tcW w:w="0" w:type="auto"/>
                                 </w:tcPr>
                                 <w:p>
                                   <w:pPr>
@@ -10039,12 +9850,13 @@
                             <w:tr>
                               <w:trPr>
                                 <w:cnfStyle w:val="000000100000" w:firstRow="0" w:lastRow="0" w:firstColumn="0" w:lastColumn="0" w:oddVBand="0" w:evenVBand="0" w:oddHBand="1" w:evenHBand="0" w:firstRowFirstColumn="0" w:firstRowLastColumn="0" w:lastRowFirstColumn="0" w:lastRowLastColumn="0"/>
-                                <w:trHeight w:val="2290"/>
+                                <w:trHeight w:val="2321"/>
+                                <w:jc w:val="center"/>
                               </w:trPr>
                               <w:tc>
                                 <w:tcPr>
                                   <w:cnfStyle w:val="001000000000" w:firstRow="0" w:lastRow="0" w:firstColumn="1" w:lastColumn="0" w:oddVBand="0" w:evenVBand="0" w:oddHBand="0" w:evenHBand="0" w:firstRowFirstColumn="0" w:firstRowLastColumn="0" w:lastRowFirstColumn="0" w:lastRowLastColumn="0"/>
-                                  <w:tcW w:w="1985" w:type="dxa"/>
+                                  <w:tcW w:w="0" w:type="auto"/>
                                   <w:tcBorders>
                                     <w:right w:val="nil"/>
                                   </w:tcBorders>
@@ -10106,7 +9918,7 @@
                               </w:tc>
                               <w:tc>
                                 <w:tcPr>
-                                  <w:tcW w:w="1554" w:type="dxa"/>
+                                  <w:tcW w:w="0" w:type="auto"/>
                                 </w:tcPr>
                                 <w:p>
                                   <w:pPr>
@@ -10132,7 +9944,7 @@
                               </w:tc>
                               <w:tc>
                                 <w:tcPr>
-                                  <w:tcW w:w="1842" w:type="dxa"/>
+                                  <w:tcW w:w="0" w:type="auto"/>
                                 </w:tcPr>
                                 <w:p>
                                   <w:pPr>
@@ -10157,7 +9969,7 @@
                               </w:tc>
                               <w:tc>
                                 <w:tcPr>
-                                  <w:tcW w:w="2977" w:type="dxa"/>
+                                  <w:tcW w:w="0" w:type="auto"/>
                                 </w:tcPr>
                                 <w:p>
                                   <w:pPr>
@@ -10180,15 +9992,7 @@
                                       <w:sz w:val="24"/>
                                       <w:szCs w:val="24"/>
                                     </w:rPr>
-                                    <w:t xml:space="preserve">Business analysis </w:t>
-                                  </w:r>
-                                  <w:r>
-                                    <w:rPr>
-                                      <w:rFonts w:ascii="Arial" w:eastAsia="Yu Mincho" w:hAnsi="Arial" w:cs="Arial"/>
-                                      <w:sz w:val="24"/>
-                                      <w:szCs w:val="24"/>
-                                    </w:rPr>
-                                    <w:t>experience</w:t>
+                                    <w:t>Business analysis experience</w:t>
                                   </w:r>
                                 </w:p>
                                 <w:p>
@@ -10266,7 +10070,7 @@
                               </w:tc>
                               <w:tc>
                                 <w:tcPr>
-                                  <w:tcW w:w="2556" w:type="dxa"/>
+                                  <w:tcW w:w="0" w:type="auto"/>
                                 </w:tcPr>
                                 <w:p>
                                   <w:pPr>
@@ -10367,7 +10171,7 @@
                               </w:tc>
                               <w:tc>
                                 <w:tcPr>
-                                  <w:tcW w:w="2268" w:type="dxa"/>
+                                  <w:tcW w:w="0" w:type="auto"/>
                                 </w:tcPr>
                                 <w:p>
                                   <w:pPr>
@@ -10468,7 +10272,7 @@
                               </w:tc>
                               <w:tc>
                                 <w:tcPr>
-                                  <w:tcW w:w="2972" w:type="dxa"/>
+                                  <w:tcW w:w="0" w:type="auto"/>
                                 </w:tcPr>
                                 <w:p>
                                   <w:pPr>
@@ -10533,7 +10337,7 @@
                           </w:p>
                         </w:txbxContent>
                       </wps:txbx>
-                      <wps:bodyPr>
+                      <wps:bodyPr wrap="square">
                         <a:prstTxWarp prst="textNoShape">
                           <a:avLst/>
                         </a:prstTxWarp>
@@ -10542,40 +10346,47 @@
                     </wps:wsp>
                   </a:graphicData>
                 </a:graphic>
+                <wp14:sizeRelH relativeFrom="margin">
+                  <wp14:pctWidth>0</wp14:pctWidth>
+                </wp14:sizeRelH>
+                <wp14:sizeRelV relativeFrom="margin">
+                  <wp14:pctHeight>0</wp14:pctHeight>
+                </wp14:sizeRelV>
               </wp:anchor>
             </w:drawing>
           </mc:Choice>
           <mc:Fallback>
             <w:pict>
-              <v:rect w14:anchorId="4E441FE5" id="Text Box 1" o:spid="_x0000_s1027" style="position:absolute;margin-left:4.25pt;margin-top:17.1pt;width:821.5pt;height:546.05pt;z-index:4;visibility:visible;mso-wrap-style:square;mso-wrap-distance-left:9.25pt;mso-wrap-distance-top:.25pt;mso-wrap-distance-right:9.25pt;mso-wrap-distance-bottom:.25pt;mso-position-horizontal:absolute;mso-position-horizontal-relative:text;mso-position-vertical:absolute;mso-position-vertical-relative:text;v-text-anchor:top" o:gfxdata="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" o:allowincell="f" filled="f" stroked="f" strokeweight=".5pt">
+              <v:rect w14:anchorId="4E441FE5" id="Text Box 1" o:spid="_x0000_s1027" style="position:absolute;margin-left:0;margin-top:17.25pt;width:810.75pt;height:767.25pt;z-index:4;visibility:visible;mso-wrap-style:square;mso-width-percent:0;mso-height-percent:0;mso-wrap-distance-left:9.25pt;mso-wrap-distance-top:.25pt;mso-wrap-distance-right:9.25pt;mso-wrap-distance-bottom:.25pt;mso-position-horizontal:left;mso-position-horizontal-relative:margin;mso-position-vertical:absolute;mso-position-vertical-relative:text;mso-width-percent:0;mso-height-percent:0;mso-width-relative:margin;mso-height-relative:margin;v-text-anchor:top" o:gfxdata="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" o:allowincell="f" filled="f" stroked="f" strokeweight=".5pt">
                 <v:textbox>
                   <w:txbxContent>
                     <w:tbl>
                       <w:tblPr>
                         <w:tblStyle w:val="GridTable5Dark-Accent6"/>
-                        <w:tblW w:w="16155" w:type="dxa"/>
+                        <w:tblW w:w="16084" w:type="dxa"/>
+                        <w:jc w:val="center"/>
                         <w:shd w:val="clear" w:color="auto" w:fill="E2EFD9"/>
-                        <w:tblLayout w:type="fixed"/>
                         <w:tblLook w:val="04A0" w:firstRow="1" w:lastRow="0" w:firstColumn="1" w:lastColumn="0" w:noHBand="0" w:noVBand="1"/>
                       </w:tblPr>
                       <w:tblGrid>
-                        <w:gridCol w:w="1986"/>
-                        <w:gridCol w:w="1554"/>
-                        <w:gridCol w:w="1842"/>
-                        <w:gridCol w:w="2977"/>
-                        <w:gridCol w:w="2556"/>
-                        <w:gridCol w:w="2268"/>
-                        <w:gridCol w:w="2972"/>
+                        <w:gridCol w:w="1761"/>
+                        <w:gridCol w:w="1698"/>
+                        <w:gridCol w:w="1811"/>
+                        <w:gridCol w:w="3425"/>
+                        <w:gridCol w:w="2467"/>
+                        <w:gridCol w:w="2413"/>
+                        <w:gridCol w:w="2509"/>
                       </w:tblGrid>
                       <w:tr>
                         <w:trPr>
                           <w:cnfStyle w:val="100000000000" w:firstRow="1" w:lastRow="0" w:firstColumn="0" w:lastColumn="0" w:oddVBand="0" w:evenVBand="0" w:oddHBand="0" w:evenHBand="0" w:firstRowFirstColumn="0" w:firstRowLastColumn="0" w:lastRowFirstColumn="0" w:lastRowLastColumn="0"/>
-                          <w:trHeight w:val="363"/>
+                          <w:trHeight w:val="368"/>
+                          <w:jc w:val="center"/>
                         </w:trPr>
                         <w:tc>
                           <w:tcPr>
                             <w:cnfStyle w:val="001000000000" w:firstRow="0" w:lastRow="0" w:firstColumn="1" w:lastColumn="0" w:oddVBand="0" w:evenVBand="0" w:oddHBand="0" w:evenHBand="0" w:firstRowFirstColumn="0" w:firstRowLastColumn="0" w:lastRowFirstColumn="0" w:lastRowLastColumn="0"/>
-                            <w:tcW w:w="1985" w:type="dxa"/>
+                            <w:tcW w:w="0" w:type="auto"/>
                             <w:vMerge w:val="restart"/>
                             <w:tcBorders>
                               <w:bottom w:val="nil"/>
@@ -10603,7 +10414,7 @@
                         </w:tc>
                         <w:tc>
                           <w:tcPr>
-                            <w:tcW w:w="1554" w:type="dxa"/>
+                            <w:tcW w:w="0" w:type="auto"/>
                             <w:vMerge w:val="restart"/>
                             <w:tcBorders>
                               <w:bottom w:val="nil"/>
@@ -10635,7 +10446,7 @@
                         </w:tc>
                         <w:tc>
                           <w:tcPr>
-                            <w:tcW w:w="1842" w:type="dxa"/>
+                            <w:tcW w:w="0" w:type="auto"/>
                             <w:vMerge w:val="restart"/>
                             <w:tcBorders>
                               <w:bottom w:val="nil"/>
@@ -10667,7 +10478,7 @@
                         </w:tc>
                         <w:tc>
                           <w:tcPr>
-                            <w:tcW w:w="5533" w:type="dxa"/>
+                            <w:tcW w:w="0" w:type="auto"/>
                             <w:gridSpan w:val="2"/>
                             <w:tcBorders>
                               <w:bottom w:val="nil"/>
@@ -10699,7 +10510,7 @@
                         </w:tc>
                         <w:tc>
                           <w:tcPr>
-                            <w:tcW w:w="2268" w:type="dxa"/>
+                            <w:tcW w:w="0" w:type="auto"/>
                             <w:vMerge w:val="restart"/>
                             <w:tcBorders>
                               <w:bottom w:val="nil"/>
@@ -10731,7 +10542,7 @@
                         </w:tc>
                         <w:tc>
                           <w:tcPr>
-                            <w:tcW w:w="2972" w:type="dxa"/>
+                            <w:tcW w:w="0" w:type="auto"/>
                             <w:vMerge w:val="restart"/>
                             <w:tcBorders>
                               <w:bottom w:val="nil"/>
@@ -10779,12 +10590,13 @@
                       <w:tr>
                         <w:trPr>
                           <w:cnfStyle w:val="000000100000" w:firstRow="0" w:lastRow="0" w:firstColumn="0" w:lastColumn="0" w:oddVBand="0" w:evenVBand="0" w:oddHBand="1" w:evenHBand="0" w:firstRowFirstColumn="0" w:firstRowLastColumn="0" w:lastRowFirstColumn="0" w:lastRowLastColumn="0"/>
-                          <w:trHeight w:val="363"/>
+                          <w:trHeight w:val="368"/>
+                          <w:jc w:val="center"/>
                         </w:trPr>
                         <w:tc>
                           <w:tcPr>
                             <w:cnfStyle w:val="001000000000" w:firstRow="0" w:lastRow="0" w:firstColumn="1" w:lastColumn="0" w:oddVBand="0" w:evenVBand="0" w:oddHBand="0" w:evenHBand="0" w:firstRowFirstColumn="0" w:firstRowLastColumn="0" w:lastRowFirstColumn="0" w:lastRowLastColumn="0"/>
-                            <w:tcW w:w="1985" w:type="dxa"/>
+                            <w:tcW w:w="0" w:type="auto"/>
                             <w:vMerge/>
                             <w:tcBorders>
                               <w:right w:val="nil"/>
@@ -10808,7 +10620,7 @@
                         </w:tc>
                         <w:tc>
                           <w:tcPr>
-                            <w:tcW w:w="1554" w:type="dxa"/>
+                            <w:tcW w:w="0" w:type="auto"/>
                             <w:vMerge/>
                           </w:tcPr>
                           <w:p>
@@ -10830,7 +10642,7 @@
                         </w:tc>
                         <w:tc>
                           <w:tcPr>
-                            <w:tcW w:w="1842" w:type="dxa"/>
+                            <w:tcW w:w="0" w:type="auto"/>
                             <w:vMerge/>
                           </w:tcPr>
                           <w:p>
@@ -10852,7 +10664,7 @@
                         </w:tc>
                         <w:tc>
                           <w:tcPr>
-                            <w:tcW w:w="2977" w:type="dxa"/>
+                            <w:tcW w:w="0" w:type="auto"/>
                             <w:shd w:val="clear" w:color="auto" w:fill="70AD47" w:themeFill="accent6"/>
                           </w:tcPr>
                           <w:p>
@@ -10885,7 +10697,7 @@
                         </w:tc>
                         <w:tc>
                           <w:tcPr>
-                            <w:tcW w:w="2556" w:type="dxa"/>
+                            <w:tcW w:w="0" w:type="auto"/>
                             <w:shd w:val="clear" w:color="auto" w:fill="70AD47" w:themeFill="accent6"/>
                           </w:tcPr>
                           <w:p>
@@ -10918,7 +10730,7 @@
                         </w:tc>
                         <w:tc>
                           <w:tcPr>
-                            <w:tcW w:w="2268" w:type="dxa"/>
+                            <w:tcW w:w="0" w:type="auto"/>
                             <w:vMerge/>
                           </w:tcPr>
                           <w:p>
@@ -10940,7 +10752,7 @@
                         </w:tc>
                         <w:tc>
                           <w:tcPr>
-                            <w:tcW w:w="2972" w:type="dxa"/>
+                            <w:tcW w:w="0" w:type="auto"/>
                             <w:vMerge/>
                           </w:tcPr>
                           <w:p>
@@ -10962,10 +10774,14 @@
                         </w:tc>
                       </w:tr>
                       <w:tr>
+                        <w:trPr>
+                          <w:trHeight w:val="1140"/>
+                          <w:jc w:val="center"/>
+                        </w:trPr>
                         <w:tc>
                           <w:tcPr>
                             <w:cnfStyle w:val="001000000000" w:firstRow="0" w:lastRow="0" w:firstColumn="1" w:lastColumn="0" w:oddVBand="0" w:evenVBand="0" w:oddHBand="0" w:evenHBand="0" w:firstRowFirstColumn="0" w:firstRowLastColumn="0" w:lastRowFirstColumn="0" w:lastRowLastColumn="0"/>
-                            <w:tcW w:w="1985" w:type="dxa"/>
+                            <w:tcW w:w="0" w:type="auto"/>
                             <w:tcBorders>
                               <w:right w:val="nil"/>
                             </w:tcBorders>
@@ -11024,7 +10840,7 @@
                         </w:tc>
                         <w:tc>
                           <w:tcPr>
-                            <w:tcW w:w="1554" w:type="dxa"/>
+                            <w:tcW w:w="0" w:type="auto"/>
                           </w:tcPr>
                           <w:p>
                             <w:pPr>
@@ -11050,7 +10866,7 @@
                         </w:tc>
                         <w:tc>
                           <w:tcPr>
-                            <w:tcW w:w="1842" w:type="dxa"/>
+                            <w:tcW w:w="0" w:type="auto"/>
                           </w:tcPr>
                           <w:p>
                             <w:pPr>
@@ -11075,7 +10891,7 @@
                         </w:tc>
                         <w:tc>
                           <w:tcPr>
-                            <w:tcW w:w="2977" w:type="dxa"/>
+                            <w:tcW w:w="0" w:type="auto"/>
                           </w:tcPr>
                           <w:p>
                             <w:pPr>
@@ -11128,7 +10944,7 @@
                         </w:tc>
                         <w:tc>
                           <w:tcPr>
-                            <w:tcW w:w="2556" w:type="dxa"/>
+                            <w:tcW w:w="0" w:type="auto"/>
                           </w:tcPr>
                           <w:p>
                             <w:pPr>
@@ -11211,7 +11027,7 @@
                         </w:tc>
                         <w:tc>
                           <w:tcPr>
-                            <w:tcW w:w="2268" w:type="dxa"/>
+                            <w:tcW w:w="0" w:type="auto"/>
                           </w:tcPr>
                           <w:p>
                             <w:pPr>
@@ -11242,7 +11058,7 @@
                         </w:tc>
                         <w:tc>
                           <w:tcPr>
-                            <w:tcW w:w="2972" w:type="dxa"/>
+                            <w:tcW w:w="0" w:type="auto"/>
                           </w:tcPr>
                           <w:p>
                             <w:pPr>
@@ -11275,11 +11091,13 @@
                       <w:tr>
                         <w:trPr>
                           <w:cnfStyle w:val="000000100000" w:firstRow="0" w:lastRow="0" w:firstColumn="0" w:lastColumn="0" w:oddVBand="0" w:evenVBand="0" w:oddHBand="1" w:evenHBand="0" w:firstRowFirstColumn="0" w:firstRowLastColumn="0" w:lastRowFirstColumn="0" w:lastRowLastColumn="0"/>
+                          <w:trHeight w:val="1748"/>
+                          <w:jc w:val="center"/>
                         </w:trPr>
                         <w:tc>
                           <w:tcPr>
                             <w:cnfStyle w:val="001000000000" w:firstRow="0" w:lastRow="0" w:firstColumn="1" w:lastColumn="0" w:oddVBand="0" w:evenVBand="0" w:oddHBand="0" w:evenHBand="0" w:firstRowFirstColumn="0" w:firstRowLastColumn="0" w:lastRowFirstColumn="0" w:lastRowLastColumn="0"/>
-                            <w:tcW w:w="1985" w:type="dxa"/>
+                            <w:tcW w:w="0" w:type="auto"/>
                             <w:tcBorders>
                               <w:right w:val="nil"/>
                             </w:tcBorders>
@@ -11337,7 +11155,7 @@
                         </w:tc>
                         <w:tc>
                           <w:tcPr>
-                            <w:tcW w:w="1554" w:type="dxa"/>
+                            <w:tcW w:w="0" w:type="auto"/>
                           </w:tcPr>
                           <w:p>
                             <w:pPr>
@@ -11357,21 +11175,13 @@
                                 <w:sz w:val="24"/>
                                 <w:szCs w:val="24"/>
                               </w:rPr>
-                              <w:t xml:space="preserve">Full Stack </w:t>
-                            </w:r>
-                            <w:r>
-                              <w:rPr>
-                                <w:rFonts w:ascii="Arial" w:eastAsia="Yu Mincho" w:hAnsi="Arial" w:cs="Arial"/>
-                                <w:sz w:val="24"/>
-                                <w:szCs w:val="24"/>
-                              </w:rPr>
-                              <w:t>Developer</w:t>
+                              <w:t>Full Stack Developer</w:t>
                             </w:r>
                           </w:p>
                         </w:tc>
                         <w:tc>
                           <w:tcPr>
-                            <w:tcW w:w="1842" w:type="dxa"/>
+                            <w:tcW w:w="0" w:type="auto"/>
                           </w:tcPr>
                           <w:p>
                             <w:pPr>
@@ -11396,7 +11206,7 @@
                         </w:tc>
                         <w:tc>
                           <w:tcPr>
-                            <w:tcW w:w="2977" w:type="dxa"/>
+                            <w:tcW w:w="0" w:type="auto"/>
                           </w:tcPr>
                           <w:p>
                             <w:pPr>
@@ -11497,7 +11307,7 @@
                         </w:tc>
                         <w:tc>
                           <w:tcPr>
-                            <w:tcW w:w="2556" w:type="dxa"/>
+                            <w:tcW w:w="0" w:type="auto"/>
                           </w:tcPr>
                           <w:p>
                             <w:pPr>
@@ -11550,7 +11360,7 @@
                         </w:tc>
                         <w:tc>
                           <w:tcPr>
-                            <w:tcW w:w="2268" w:type="dxa"/>
+                            <w:tcW w:w="0" w:type="auto"/>
                           </w:tcPr>
                           <w:p>
                             <w:pPr>
@@ -11651,7 +11461,7 @@
                         </w:tc>
                         <w:tc>
                           <w:tcPr>
-                            <w:tcW w:w="2972" w:type="dxa"/>
+                            <w:tcW w:w="0" w:type="auto"/>
                           </w:tcPr>
                           <w:p>
                             <w:pPr>
@@ -11674,24 +11484,20 @@
                                 <w:sz w:val="24"/>
                                 <w:szCs w:val="24"/>
                               </w:rPr>
-                              <w:t>Very spe</w:t>
-                            </w:r>
-                            <w:r>
-                              <w:rPr>
-                                <w:rFonts w:ascii="Arial" w:eastAsia="Yu Mincho" w:hAnsi="Arial" w:cs="Arial"/>
-                                <w:sz w:val="24"/>
-                                <w:szCs w:val="24"/>
-                              </w:rPr>
-                              <w:t>cialised in programming</w:t>
+                              <w:t>Very specialised in programming</w:t>
                             </w:r>
                           </w:p>
                         </w:tc>
                       </w:tr>
                       <w:tr>
+                        <w:trPr>
+                          <w:trHeight w:val="1444"/>
+                          <w:jc w:val="center"/>
+                        </w:trPr>
                         <w:tc>
                           <w:tcPr>
                             <w:cnfStyle w:val="001000000000" w:firstRow="0" w:lastRow="0" w:firstColumn="1" w:lastColumn="0" w:oddVBand="0" w:evenVBand="0" w:oddHBand="0" w:evenHBand="0" w:firstRowFirstColumn="0" w:firstRowLastColumn="0" w:lastRowFirstColumn="0" w:lastRowLastColumn="0"/>
-                            <w:tcW w:w="1985" w:type="dxa"/>
+                            <w:tcW w:w="0" w:type="auto"/>
                             <w:tcBorders>
                               <w:right w:val="nil"/>
                             </w:tcBorders>
@@ -11750,7 +11556,7 @@
                         </w:tc>
                         <w:tc>
                           <w:tcPr>
-                            <w:tcW w:w="1554" w:type="dxa"/>
+                            <w:tcW w:w="0" w:type="auto"/>
                           </w:tcPr>
                           <w:p>
                             <w:pPr>
@@ -11776,7 +11582,7 @@
                         </w:tc>
                         <w:tc>
                           <w:tcPr>
-                            <w:tcW w:w="1842" w:type="dxa"/>
+                            <w:tcW w:w="0" w:type="auto"/>
                           </w:tcPr>
                           <w:p>
                             <w:pPr>
@@ -11801,7 +11607,7 @@
                         </w:tc>
                         <w:tc>
                           <w:tcPr>
-                            <w:tcW w:w="2977" w:type="dxa"/>
+                            <w:tcW w:w="0" w:type="auto"/>
                           </w:tcPr>
                           <w:p>
                             <w:pPr>
@@ -11830,7 +11636,7 @@
                         </w:tc>
                         <w:tc>
                           <w:tcPr>
-                            <w:tcW w:w="2556" w:type="dxa"/>
+                            <w:tcW w:w="0" w:type="auto"/>
                           </w:tcPr>
                           <w:p>
                             <w:pPr>
@@ -11931,7 +11737,7 @@
                         </w:tc>
                         <w:tc>
                           <w:tcPr>
-                            <w:tcW w:w="2268" w:type="dxa"/>
+                            <w:tcW w:w="0" w:type="auto"/>
                           </w:tcPr>
                           <w:p>
                             <w:pPr>
@@ -11984,7 +11790,7 @@
                         </w:tc>
                         <w:tc>
                           <w:tcPr>
-                            <w:tcW w:w="2972" w:type="dxa"/>
+                            <w:tcW w:w="0" w:type="auto"/>
                           </w:tcPr>
                           <w:p>
                             <w:pPr>
@@ -12039,11 +11845,13 @@
                       <w:tr>
                         <w:trPr>
                           <w:cnfStyle w:val="000000100000" w:firstRow="0" w:lastRow="0" w:firstColumn="0" w:lastColumn="0" w:oddVBand="0" w:evenVBand="0" w:oddHBand="1" w:evenHBand="0" w:firstRowFirstColumn="0" w:firstRowLastColumn="0" w:lastRowFirstColumn="0" w:lastRowLastColumn="0"/>
+                          <w:trHeight w:val="2022"/>
+                          <w:jc w:val="center"/>
                         </w:trPr>
                         <w:tc>
                           <w:tcPr>
                             <w:cnfStyle w:val="001000000000" w:firstRow="0" w:lastRow="0" w:firstColumn="1" w:lastColumn="0" w:oddVBand="0" w:evenVBand="0" w:oddHBand="0" w:evenHBand="0" w:firstRowFirstColumn="0" w:firstRowLastColumn="0" w:lastRowFirstColumn="0" w:lastRowLastColumn="0"/>
-                            <w:tcW w:w="1985" w:type="dxa"/>
+                            <w:tcW w:w="0" w:type="auto"/>
                             <w:tcBorders>
                               <w:right w:val="nil"/>
                             </w:tcBorders>
@@ -12102,7 +11910,7 @@
                         </w:tc>
                         <w:tc>
                           <w:tcPr>
-                            <w:tcW w:w="1554" w:type="dxa"/>
+                            <w:tcW w:w="0" w:type="auto"/>
                           </w:tcPr>
                           <w:p>
                             <w:pPr>
@@ -12128,7 +11936,7 @@
                         </w:tc>
                         <w:tc>
                           <w:tcPr>
-                            <w:tcW w:w="1842" w:type="dxa"/>
+                            <w:tcW w:w="0" w:type="auto"/>
                           </w:tcPr>
                           <w:p>
                             <w:pPr>
@@ -12153,7 +11961,7 @@
                         </w:tc>
                         <w:tc>
                           <w:tcPr>
-                            <w:tcW w:w="2977" w:type="dxa"/>
+                            <w:tcW w:w="0" w:type="auto"/>
                           </w:tcPr>
                           <w:p>
                             <w:pPr>
@@ -12260,7 +12068,7 @@
                         </w:tc>
                         <w:tc>
                           <w:tcPr>
-                            <w:tcW w:w="2556" w:type="dxa"/>
+                            <w:tcW w:w="0" w:type="auto"/>
                           </w:tcPr>
                           <w:p>
                             <w:pPr>
@@ -12307,21 +12115,13 @@
                                 <w:sz w:val="24"/>
                                 <w:szCs w:val="24"/>
                               </w:rPr>
-                              <w:t xml:space="preserve">Attention to </w:t>
-                            </w:r>
-                            <w:r>
-                              <w:rPr>
-                                <w:rFonts w:ascii="Arial" w:eastAsia="Yu Mincho" w:hAnsi="Arial" w:cs="Arial"/>
-                                <w:sz w:val="24"/>
-                                <w:szCs w:val="24"/>
-                              </w:rPr>
-                              <w:t>detail</w:t>
+                              <w:t>Attention to detail</w:t>
                             </w:r>
                           </w:p>
                         </w:tc>
                         <w:tc>
                           <w:tcPr>
-                            <w:tcW w:w="2268" w:type="dxa"/>
+                            <w:tcW w:w="0" w:type="auto"/>
                           </w:tcPr>
                           <w:p>
                             <w:pPr>
@@ -12422,7 +12222,7 @@
                         </w:tc>
                         <w:tc>
                           <w:tcPr>
-                            <w:tcW w:w="2972" w:type="dxa"/>
+                            <w:tcW w:w="0" w:type="auto"/>
                           </w:tcPr>
                           <w:p>
                             <w:pPr>
@@ -12475,10 +12275,14 @@
                         </w:tc>
                       </w:tr>
                       <w:tr>
+                        <w:trPr>
+                          <w:trHeight w:val="1414"/>
+                          <w:jc w:val="center"/>
+                        </w:trPr>
                         <w:tc>
                           <w:tcPr>
                             <w:cnfStyle w:val="001000000000" w:firstRow="0" w:lastRow="0" w:firstColumn="1" w:lastColumn="0" w:oddVBand="0" w:evenVBand="0" w:oddHBand="0" w:evenHBand="0" w:firstRowFirstColumn="0" w:firstRowLastColumn="0" w:lastRowFirstColumn="0" w:lastRowLastColumn="0"/>
-                            <w:tcW w:w="1985" w:type="dxa"/>
+                            <w:tcW w:w="0" w:type="auto"/>
                             <w:tcBorders>
                               <w:right w:val="nil"/>
                             </w:tcBorders>
@@ -12540,7 +12344,7 @@
                         </w:tc>
                         <w:tc>
                           <w:tcPr>
-                            <w:tcW w:w="1554" w:type="dxa"/>
+                            <w:tcW w:w="0" w:type="auto"/>
                           </w:tcPr>
                           <w:p>
                             <w:pPr>
@@ -12566,7 +12370,7 @@
                         </w:tc>
                         <w:tc>
                           <w:tcPr>
-                            <w:tcW w:w="1842" w:type="dxa"/>
+                            <w:tcW w:w="0" w:type="auto"/>
                           </w:tcPr>
                           <w:p>
                             <w:pPr>
@@ -12611,7 +12415,7 @@
                         </w:tc>
                         <w:tc>
                           <w:tcPr>
-                            <w:tcW w:w="2977" w:type="dxa"/>
+                            <w:tcW w:w="0" w:type="auto"/>
                           </w:tcPr>
                           <w:p>
                             <w:pPr>
@@ -12658,15 +12462,7 @@
                                 <w:sz w:val="24"/>
                                 <w:szCs w:val="24"/>
                               </w:rPr>
-                              <w:t xml:space="preserve">SQL </w:t>
-                            </w:r>
-                            <w:r>
-                              <w:rPr>
-                                <w:rFonts w:ascii="Arial" w:eastAsia="Yu Mincho" w:hAnsi="Arial" w:cs="Arial"/>
-                                <w:sz w:val="24"/>
-                                <w:szCs w:val="24"/>
-                              </w:rPr>
-                              <w:t>Database</w:t>
+                              <w:t>SQL Database</w:t>
                             </w:r>
                           </w:p>
                           <w:p>
@@ -12720,7 +12516,7 @@
                         </w:tc>
                         <w:tc>
                           <w:tcPr>
-                            <w:tcW w:w="2556" w:type="dxa"/>
+                            <w:tcW w:w="0" w:type="auto"/>
                           </w:tcPr>
                           <w:p>
                             <w:pPr>
@@ -12749,7 +12545,7 @@
                         </w:tc>
                         <w:tc>
                           <w:tcPr>
-                            <w:tcW w:w="2268" w:type="dxa"/>
+                            <w:tcW w:w="0" w:type="auto"/>
                           </w:tcPr>
                           <w:p>
                             <w:pPr>
@@ -12826,7 +12622,7 @@
                         </w:tc>
                         <w:tc>
                           <w:tcPr>
-                            <w:tcW w:w="2972" w:type="dxa"/>
+                            <w:tcW w:w="0" w:type="auto"/>
                           </w:tcPr>
                           <w:p>
                             <w:pPr>
@@ -12857,12 +12653,13 @@
                       <w:tr>
                         <w:trPr>
                           <w:cnfStyle w:val="000000100000" w:firstRow="0" w:lastRow="0" w:firstColumn="0" w:lastColumn="0" w:oddVBand="0" w:evenVBand="0" w:oddHBand="1" w:evenHBand="0" w:firstRowFirstColumn="0" w:firstRowLastColumn="0" w:lastRowFirstColumn="0" w:lastRowLastColumn="0"/>
-                          <w:trHeight w:val="2290"/>
+                          <w:trHeight w:val="2321"/>
+                          <w:jc w:val="center"/>
                         </w:trPr>
                         <w:tc>
                           <w:tcPr>
                             <w:cnfStyle w:val="001000000000" w:firstRow="0" w:lastRow="0" w:firstColumn="1" w:lastColumn="0" w:oddVBand="0" w:evenVBand="0" w:oddHBand="0" w:evenHBand="0" w:firstRowFirstColumn="0" w:firstRowLastColumn="0" w:lastRowFirstColumn="0" w:lastRowLastColumn="0"/>
-                            <w:tcW w:w="1985" w:type="dxa"/>
+                            <w:tcW w:w="0" w:type="auto"/>
                             <w:tcBorders>
                               <w:right w:val="nil"/>
                             </w:tcBorders>
@@ -12924,7 +12721,7 @@
                         </w:tc>
                         <w:tc>
                           <w:tcPr>
-                            <w:tcW w:w="1554" w:type="dxa"/>
+                            <w:tcW w:w="0" w:type="auto"/>
                           </w:tcPr>
                           <w:p>
                             <w:pPr>
@@ -12950,7 +12747,7 @@
                         </w:tc>
                         <w:tc>
                           <w:tcPr>
-                            <w:tcW w:w="1842" w:type="dxa"/>
+                            <w:tcW w:w="0" w:type="auto"/>
                           </w:tcPr>
                           <w:p>
                             <w:pPr>
@@ -12975,7 +12772,7 @@
                         </w:tc>
                         <w:tc>
                           <w:tcPr>
-                            <w:tcW w:w="2977" w:type="dxa"/>
+                            <w:tcW w:w="0" w:type="auto"/>
                           </w:tcPr>
                           <w:p>
                             <w:pPr>
@@ -12998,15 +12795,7 @@
                                 <w:sz w:val="24"/>
                                 <w:szCs w:val="24"/>
                               </w:rPr>
-                              <w:t xml:space="preserve">Business analysis </w:t>
-                            </w:r>
-                            <w:r>
-                              <w:rPr>
-                                <w:rFonts w:ascii="Arial" w:eastAsia="Yu Mincho" w:hAnsi="Arial" w:cs="Arial"/>
-                                <w:sz w:val="24"/>
-                                <w:szCs w:val="24"/>
-                              </w:rPr>
-                              <w:t>experience</w:t>
+                              <w:t>Business analysis experience</w:t>
                             </w:r>
                           </w:p>
                           <w:p>
@@ -13084,7 +12873,7 @@
                         </w:tc>
                         <w:tc>
                           <w:tcPr>
-                            <w:tcW w:w="2556" w:type="dxa"/>
+                            <w:tcW w:w="0" w:type="auto"/>
                           </w:tcPr>
                           <w:p>
                             <w:pPr>
@@ -13185,7 +12974,7 @@
                         </w:tc>
                         <w:tc>
                           <w:tcPr>
-                            <w:tcW w:w="2268" w:type="dxa"/>
+                            <w:tcW w:w="0" w:type="auto"/>
                           </w:tcPr>
                           <w:p>
                             <w:pPr>
@@ -13286,7 +13075,7 @@
                         </w:tc>
                         <w:tc>
                           <w:tcPr>
-                            <w:tcW w:w="2972" w:type="dxa"/>
+                            <w:tcW w:w="0" w:type="auto"/>
                           </w:tcPr>
                           <w:p>
                             <w:pPr>
@@ -13351,7 +13140,7 @@
                     </w:p>
                   </w:txbxContent>
                 </v:textbox>
-                <w10:wrap type="square"/>
+                <w10:wrap type="square" anchorx="margin"/>
               </v:rect>
             </w:pict>
           </mc:Fallback>
@@ -13369,171 +13158,121 @@
 </w:document>
 </file>
 
-<file path=word/comments.xml><?xml version="1.0" encoding="utf-8"?>
-<w:comments xmlns:wpc="http://schemas.microsoft.com/office/word/2010/wordprocessingCanvas" xmlns:cx="http://schemas.microsoft.com/office/drawing/2014/chartex" xmlns:cx1="http://schemas.microsoft.com/office/drawing/2015/9/8/chartex" xmlns:cx2="http://schemas.microsoft.com/office/drawing/2015/10/21/chartex" xmlns:cx3="http://schemas.microsoft.com/office/drawing/2016/5/9/chartex" xmlns:cx4="http://schemas.microsoft.com/office/drawing/2016/5/10/chartex" xmlns:cx5="http://schemas.microsoft.com/office/drawing/2016/5/11/chartex" xmlns:cx6="http://schemas.microsoft.com/office/drawing/2016/5/12/chartex" xmlns:cx7="http://schemas.microsoft.com/office/drawing/2016/5/13/chartex" xmlns:cx8="http://schemas.microsoft.com/office/drawing/2016/5/14/chartex" xmlns:mc="http://schemas.openxmlformats.org/markup-compatibility/2006" xmlns:aink="http://schemas.microsoft.com/office/drawing/2016/ink" xmlns:am3d="http://schemas.microsoft.com/office/drawing/2017/model3d" xmlns:o="urn:schemas-microsoft-com:office:office" xmlns:r="http://schemas.openxmlformats.org/officeDocument/2006/relationships" xmlns:m="http://schemas.openxmlformats.org/officeDocument/2006/math" xmlns:v="urn:schemas-microsoft-com:vml" xmlns:wp14="http://schemas.microsoft.com/office/word/2010/wordprocessingDrawing" xmlns:wp="http://schemas.openxmlformats.org/drawingml/2006/wordprocessingDrawing" xmlns:w10="urn:schemas-microsoft-com:office:word" xmlns:w="http://schemas.openxmlformats.org/wordprocessingml/2006/main" xmlns:w14="http://schemas.microsoft.com/office/word/2010/wordml" xmlns:w15="http://schemas.microsoft.com/office/word/2012/wordml" xmlns:w16cex="http://schemas.microsoft.com/office/word/2018/wordml/cex" xmlns:w16cid="http://schemas.microsoft.com/office/word/2016/wordml/cid" xmlns:w16="http://schemas.microsoft.com/office/word/2018/wordml" xmlns:w16sdtdh="http://schemas.microsoft.com/office/word/2020/wordml/sdtdatahash" xmlns:w16se="http://schemas.microsoft.com/office/word/2015/wordml/symex" xmlns:wpg="http://schemas.microsoft.com/office/word/2010/wordprocessingGroup" xmlns:wpi="http://schemas.microsoft.com/office/word/2010/wordprocessingInk" xmlns:wne="http://schemas.microsoft.com/office/word/2006/wordml" xmlns:wps="http://schemas.microsoft.com/office/word/2010/wordprocessingShape" mc:Ignorable="w14 w15 w16se w16cid w16 w16cex w16sdtdh wp14">
-  <w:comment w:id="0" w:author="Unknown Author" w:date="2021-10-07T23:38:00Z" w:initials="">
+<file path=word/endnotes.xml><?xml version="1.0" encoding="utf-8"?>
+<w:endnotes xmlns:wpc="http://schemas.microsoft.com/office/word/2010/wordprocessingCanvas" xmlns:cx="http://schemas.microsoft.com/office/drawing/2014/chartex" xmlns:cx1="http://schemas.microsoft.com/office/drawing/2015/9/8/chartex" xmlns:cx2="http://schemas.microsoft.com/office/drawing/2015/10/21/chartex" xmlns:cx3="http://schemas.microsoft.com/office/drawing/2016/5/9/chartex" xmlns:cx4="http://schemas.microsoft.com/office/drawing/2016/5/10/chartex" xmlns:cx5="http://schemas.microsoft.com/office/drawing/2016/5/11/chartex" xmlns:cx6="http://schemas.microsoft.com/office/drawing/2016/5/12/chartex" xmlns:cx7="http://schemas.microsoft.com/office/drawing/2016/5/13/chartex" xmlns:cx8="http://schemas.microsoft.com/office/drawing/2016/5/14/chartex" xmlns:mc="http://schemas.openxmlformats.org/markup-compatibility/2006" xmlns:aink="http://schemas.microsoft.com/office/drawing/2016/ink" xmlns:am3d="http://schemas.microsoft.com/office/drawing/2017/model3d" xmlns:o="urn:schemas-microsoft-com:office:office" xmlns:r="http://schemas.openxmlformats.org/officeDocument/2006/relationships" xmlns:m="http://schemas.openxmlformats.org/officeDocument/2006/math" xmlns:v="urn:schemas-microsoft-com:vml" xmlns:wp14="http://schemas.microsoft.com/office/word/2010/wordprocessingDrawing" xmlns:wp="http://schemas.openxmlformats.org/drawingml/2006/wordprocessingDrawing" xmlns:w10="urn:schemas-microsoft-com:office:word" xmlns:w="http://schemas.openxmlformats.org/wordprocessingml/2006/main" xmlns:w14="http://schemas.microsoft.com/office/word/2010/wordml" xmlns:w15="http://schemas.microsoft.com/office/word/2012/wordml" xmlns:w16cex="http://schemas.microsoft.com/office/word/2018/wordml/cex" xmlns:w16cid="http://schemas.microsoft.com/office/word/2016/wordml/cid" xmlns:w16="http://schemas.microsoft.com/office/word/2018/wordml" xmlns:w16sdtdh="http://schemas.microsoft.com/office/word/2020/wordml/sdtdatahash" xmlns:w16se="http://schemas.microsoft.com/office/word/2015/wordml/symex" xmlns:wpg="http://schemas.microsoft.com/office/word/2010/wordprocessingGroup" xmlns:wpi="http://schemas.microsoft.com/office/word/2010/wordprocessingInk" xmlns:wne="http://schemas.microsoft.com/office/word/2006/wordml" xmlns:wps="http://schemas.microsoft.com/office/word/2010/wordprocessingShape" mc:Ignorable="w14 w15 w16se w16cid w16 w16cex w16sdtdh wp14">
+  <w:endnote w:type="separator" w:id="-1">
     <w:p>
+      <w:pPr>
+        <w:spacing w:after="0" w:line="240" w:lineRule="auto"/>
+      </w:pPr>
       <w:r>
-        <w:rPr>
-          <w:sz w:val="20"/>
-        </w:rPr>
-        <w:t>Website was for my IT teachers Dad. At that point in time I had been using computers for around 5-8 years.</w:t>
+        <w:separator/>
       </w:r>
     </w:p>
-  </w:comment>
-  <w:comment w:id="1" w:author="Brandon McPherson" w:date="2021-10-04T20:18:00Z" w:initials="BM">
+  </w:endnote>
+  <w:endnote w:type="continuationSeparator" w:id="0">
     <w:p>
+      <w:pPr>
+        <w:spacing w:after="0" w:line="240" w:lineRule="auto"/>
+      </w:pPr>
       <w:r>
-        <w:rPr>
-          <w:rFonts w:ascii="Liberation Serif" w:eastAsia="Segoe UI" w:hAnsi="Liberation Serif" w:cs="Tahoma"/>
-          <w:sz w:val="24"/>
-          <w:szCs w:val="24"/>
-          <w:lang w:val="en-US" w:eastAsia="en-US" w:bidi="en-US"/>
-        </w:rPr>
-        <w:t xml:space="preserve">Need to confirm if this is "his Staff Member's/Offices" or </w:t>
-      </w:r>
-      <w:r>
-        <w:rPr>
-          <w:rFonts w:ascii="Liberation Serif" w:eastAsia="Segoe UI" w:hAnsi="Liberation Serif" w:cs="Tahoma"/>
-          <w:sz w:val="24"/>
-          <w:szCs w:val="24"/>
-          <w:lang w:val="en-US" w:eastAsia="en-US" w:bidi="en-US"/>
-        </w:rPr>
-        <w:t>"Staff's member's/office"</w:t>
+        <w:continuationSeparator/>
       </w:r>
     </w:p>
-  </w:comment>
-  <w:comment w:id="2" w:author="Tetsu Watanabe" w:date="2021-10-07T18:57:00Z" w:initials="TW">
+  </w:endnote>
+</w:endnotes>
+</file>
+
+<file path=word/footer1.xml><?xml version="1.0" encoding="utf-8"?>
+<w:ftr xmlns:wpc="http://schemas.microsoft.com/office/word/2010/wordprocessingCanvas" xmlns:cx="http://schemas.microsoft.com/office/drawing/2014/chartex" xmlns:cx1="http://schemas.microsoft.com/office/drawing/2015/9/8/chartex" xmlns:cx2="http://schemas.microsoft.com/office/drawing/2015/10/21/chartex" xmlns:cx3="http://schemas.microsoft.com/office/drawing/2016/5/9/chartex" xmlns:cx4="http://schemas.microsoft.com/office/drawing/2016/5/10/chartex" xmlns:cx5="http://schemas.microsoft.com/office/drawing/2016/5/11/chartex" xmlns:cx6="http://schemas.microsoft.com/office/drawing/2016/5/12/chartex" xmlns:cx7="http://schemas.microsoft.com/office/drawing/2016/5/13/chartex" xmlns:cx8="http://schemas.microsoft.com/office/drawing/2016/5/14/chartex" xmlns:mc="http://schemas.openxmlformats.org/markup-compatibility/2006" xmlns:aink="http://schemas.microsoft.com/office/drawing/2016/ink" xmlns:am3d="http://schemas.microsoft.com/office/drawing/2017/model3d" xmlns:o="urn:schemas-microsoft-com:office:office" xmlns:r="http://schemas.openxmlformats.org/officeDocument/2006/relationships" xmlns:m="http://schemas.openxmlformats.org/officeDocument/2006/math" xmlns:v="urn:schemas-microsoft-com:vml" xmlns:wp14="http://schemas.microsoft.com/office/word/2010/wordprocessingDrawing" xmlns:wp="http://schemas.openxmlformats.org/drawingml/2006/wordprocessingDrawing" xmlns:w10="urn:schemas-microsoft-com:office:word" xmlns:w="http://schemas.openxmlformats.org/wordprocessingml/2006/main" xmlns:w14="http://schemas.microsoft.com/office/word/2010/wordml" xmlns:w15="http://schemas.microsoft.com/office/word/2012/wordml" xmlns:w16cex="http://schemas.microsoft.com/office/word/2018/wordml/cex" xmlns:w16cid="http://schemas.microsoft.com/office/word/2016/wordml/cid" xmlns:w16="http://schemas.microsoft.com/office/word/2018/wordml" xmlns:w16sdtdh="http://schemas.microsoft.com/office/word/2020/wordml/sdtdatahash" xmlns:w16se="http://schemas.microsoft.com/office/word/2015/wordml/symex" xmlns:wpg="http://schemas.microsoft.com/office/word/2010/wordprocessingGroup" xmlns:wpi="http://schemas.microsoft.com/office/word/2010/wordprocessingInk" xmlns:wne="http://schemas.microsoft.com/office/word/2006/wordml" xmlns:wps="http://schemas.microsoft.com/office/word/2010/wordprocessingShape" mc:Ignorable="w14 w15 w16se w16cid w16 w16cex w16sdtdh wp14">
+  <w:sdt>
+    <w:sdtPr>
+      <w:id w:val="-1150363239"/>
+      <w:docPartObj>
+        <w:docPartGallery w:val="Page Numbers (Bottom of Page)"/>
+        <w:docPartUnique/>
+      </w:docPartObj>
+    </w:sdtPr>
+    <w:sdtContent>
+      <w:p>
+        <w:pPr>
+          <w:pStyle w:val="Footer"/>
+          <w:jc w:val="right"/>
+        </w:pPr>
+        <w:r>
+          <w:t xml:space="preserve">Page | </w:t>
+        </w:r>
+        <w:r>
+          <w:fldChar w:fldCharType="begin"/>
+        </w:r>
+        <w:r>
+          <w:instrText xml:space="preserve"> PAGE   \* MERGEFORMAT </w:instrText>
+        </w:r>
+        <w:r>
+          <w:fldChar w:fldCharType="separate"/>
+        </w:r>
+        <w:r>
+          <w:rPr>
+            <w:noProof/>
+          </w:rPr>
+          <w:t>2</w:t>
+        </w:r>
+        <w:r>
+          <w:rPr>
+            <w:noProof/>
+          </w:rPr>
+          <w:fldChar w:fldCharType="end"/>
+        </w:r>
+        <w:r>
+          <w:t xml:space="preserve"> </w:t>
+        </w:r>
+      </w:p>
+    </w:sdtContent>
+  </w:sdt>
+  <w:p>
+    <w:pPr>
+      <w:pStyle w:val="Footer"/>
+    </w:pPr>
+  </w:p>
+</w:ftr>
+</file>
+
+<file path=word/footnotes.xml><?xml version="1.0" encoding="utf-8"?>
+<w:footnotes xmlns:wpc="http://schemas.microsoft.com/office/word/2010/wordprocessingCanvas" xmlns:cx="http://schemas.microsoft.com/office/drawing/2014/chartex" xmlns:cx1="http://schemas.microsoft.com/office/drawing/2015/9/8/chartex" xmlns:cx2="http://schemas.microsoft.com/office/drawing/2015/10/21/chartex" xmlns:cx3="http://schemas.microsoft.com/office/drawing/2016/5/9/chartex" xmlns:cx4="http://schemas.microsoft.com/office/drawing/2016/5/10/chartex" xmlns:cx5="http://schemas.microsoft.com/office/drawing/2016/5/11/chartex" xmlns:cx6="http://schemas.microsoft.com/office/drawing/2016/5/12/chartex" xmlns:cx7="http://schemas.microsoft.com/office/drawing/2016/5/13/chartex" xmlns:cx8="http://schemas.microsoft.com/office/drawing/2016/5/14/chartex" xmlns:mc="http://schemas.openxmlformats.org/markup-compatibility/2006" xmlns:aink="http://schemas.microsoft.com/office/drawing/2016/ink" xmlns:am3d="http://schemas.microsoft.com/office/drawing/2017/model3d" xmlns:o="urn:schemas-microsoft-com:office:office" xmlns:r="http://schemas.openxmlformats.org/officeDocument/2006/relationships" xmlns:m="http://schemas.openxmlformats.org/officeDocument/2006/math" xmlns:v="urn:schemas-microsoft-com:vml" xmlns:wp14="http://schemas.microsoft.com/office/word/2010/wordprocessingDrawing" xmlns:wp="http://schemas.openxmlformats.org/drawingml/2006/wordprocessingDrawing" xmlns:w10="urn:schemas-microsoft-com:office:word" xmlns:w="http://schemas.openxmlformats.org/wordprocessingml/2006/main" xmlns:w14="http://schemas.microsoft.com/office/word/2010/wordml" xmlns:w15="http://schemas.microsoft.com/office/word/2012/wordml" xmlns:w16cex="http://schemas.microsoft.com/office/word/2018/wordml/cex" xmlns:w16cid="http://schemas.microsoft.com/office/word/2016/wordml/cid" xmlns:w16="http://schemas.microsoft.com/office/word/2018/wordml" xmlns:w16sdtdh="http://schemas.microsoft.com/office/word/2020/wordml/sdtdatahash" xmlns:w16se="http://schemas.microsoft.com/office/word/2015/wordml/symex" xmlns:wpg="http://schemas.microsoft.com/office/word/2010/wordprocessingGroup" xmlns:wpi="http://schemas.microsoft.com/office/word/2010/wordprocessingInk" xmlns:wne="http://schemas.microsoft.com/office/word/2006/wordml" xmlns:wps="http://schemas.microsoft.com/office/word/2010/wordprocessingShape" mc:Ignorable="w14 w15 w16se w16cid w16 w16cex w16sdtdh wp14">
+  <w:footnote w:type="separator" w:id="-1">
     <w:p>
+      <w:pPr>
+        <w:spacing w:after="0" w:line="240" w:lineRule="auto"/>
+      </w:pPr>
       <w:r>
-        <w:rPr>
-          <w:rFonts w:ascii="Liberation Serif" w:eastAsia="Segoe UI" w:hAnsi="Liberation Serif" w:cs="Tahoma"/>
-          <w:sz w:val="24"/>
-          <w:szCs w:val="24"/>
-          <w:lang w:val="en-US" w:eastAsia="en-US" w:bidi="en-US"/>
-        </w:rPr>
-        <w:t>I ment to say staff member and office. I have office in Brisbane and Veitnam with some staff. I have other staff in Japan but no office (They work from home). I think it may be easier to say just "Office"???</w:t>
+        <w:separator/>
       </w:r>
     </w:p>
-  </w:comment>
-  <w:comment w:id="3" w:author="Brandon McPherson" w:date="2021-10-07T21:50:00Z" w:initials="BM">
+  </w:footnote>
+  <w:footnote w:type="continuationSeparator" w:id="0">
     <w:p>
-      <w:hyperlink r:id="rId1">
-        <w:r>
-          <w:rPr>
-            <w:rFonts w:ascii="Liberation Serif" w:eastAsia="Segoe UI" w:hAnsi="Liberation Serif" w:cs="Tahoma"/>
-            <w:sz w:val="24"/>
-            <w:szCs w:val="24"/>
-            <w:lang w:val="en-US" w:eastAsia="en-US" w:bidi="en-US"/>
-          </w:rPr>
-          <w:t>@Tetsu Watanabe</w:t>
-        </w:r>
-      </w:hyperlink>
+      <w:pPr>
+        <w:spacing w:after="0" w:line="240" w:lineRule="auto"/>
+      </w:pPr>
       <w:r>
-        <w:rPr>
-          <w:rFonts w:ascii="Liberation Serif" w:eastAsia="Segoe UI" w:hAnsi="Liberation Serif" w:cs="Tahoma"/>
-          <w:sz w:val="24"/>
-          <w:szCs w:val="24"/>
-          <w:lang w:val="en-US" w:eastAsia="en-US" w:bidi="en-US"/>
-        </w:rPr>
-        <w:t xml:space="preserve"> I've change the sentance to "The company has grown after 8 years of operations, expanding his client offices in Brisbane, Japan, and Vietnam." Does that sound about right?</w:t>
+        <w:continuationSeparator/>
       </w:r>
     </w:p>
-  </w:comment>
-  <w:comment w:id="4" w:author="Tetsu Watanabe" w:date="2021-10-08T16:49:00Z" w:initials="TW">
-    <w:p>
-      <w:pPr>
-        <w:pStyle w:val="CommentText"/>
-      </w:pPr>
-      <w:r>
-        <w:rPr>
-          <w:rStyle w:val="CommentReference"/>
-        </w:rPr>
-        <w:annotationRef/>
-      </w:r>
-      <w:r>
-        <w:t>Thanks All good.</w:t>
-      </w:r>
-    </w:p>
-  </w:comment>
-  <w:comment w:id="5" w:author="Brandon McPherson" w:date="2021-10-06T18:17:00Z" w:initials="BM">
-    <w:p>
-      <w:pPr>
-        <w:pStyle w:val="CommentText"/>
-      </w:pPr>
-      <w:hyperlink r:id="rId2">
-        <w:r>
-          <w:rPr>
-            <w:rFonts w:ascii="Liberation Serif" w:eastAsia="Segoe UI" w:hAnsi="Liberation Serif" w:cs="Tahoma"/>
-            <w:sz w:val="24"/>
-            <w:szCs w:val="24"/>
-            <w:lang w:val="en-US" w:eastAsia="en-US" w:bidi="en-US"/>
-          </w:rPr>
-          <w:t>@Tetsu Watanabe</w:t>
-        </w:r>
-      </w:hyperlink>
-      <w:r>
-        <w:rPr>
-          <w:rFonts w:ascii="Liberation Serif" w:eastAsia="Segoe UI" w:hAnsi="Liberation Serif" w:cs="Tahoma"/>
-          <w:sz w:val="24"/>
-          <w:szCs w:val="24"/>
-          <w:lang w:val="en-US" w:eastAsia="en-US" w:bidi="en-US"/>
-        </w:rPr>
-        <w:t xml:space="preserve"> This is really well writen!</w:t>
-      </w:r>
-    </w:p>
-  </w:comment>
-  <w:comment w:id="6" w:author="Tetsu Watanabe" w:date="2021-10-07T18:59:00Z" w:initials="TW">
-    <w:p>
-      <w:r>
-        <w:rPr>
-          <w:rFonts w:ascii="Liberation Serif" w:eastAsia="Segoe UI" w:hAnsi="Liberation Serif" w:cs="Tahoma"/>
-          <w:sz w:val="24"/>
-          <w:szCs w:val="24"/>
-          <w:lang w:val="en-US" w:eastAsia="en-US" w:bidi="en-US"/>
-        </w:rPr>
-        <w:t>Thanks!</w:t>
-      </w:r>
-    </w:p>
-    <w:p/>
-  </w:comment>
-</w:comments>
+  </w:footnote>
+</w:footnotes>
 </file>
 
-<file path=word/commentsExtended.xml><?xml version="1.0" encoding="utf-8"?>
-<w15:commentsEx xmlns:wpc="http://schemas.microsoft.com/office/word/2010/wordprocessingCanvas" xmlns:cx="http://schemas.microsoft.com/office/drawing/2014/chartex" xmlns:cx1="http://schemas.microsoft.com/office/drawing/2015/9/8/chartex" xmlns:cx2="http://schemas.microsoft.com/office/drawing/2015/10/21/chartex" xmlns:cx3="http://schemas.microsoft.com/office/drawing/2016/5/9/chartex" xmlns:cx4="http://schemas.microsoft.com/office/drawing/2016/5/10/chartex" xmlns:cx5="http://schemas.microsoft.com/office/drawing/2016/5/11/chartex" xmlns:cx6="http://schemas.microsoft.com/office/drawing/2016/5/12/chartex" xmlns:cx7="http://schemas.microsoft.com/office/drawing/2016/5/13/chartex" xmlns:cx8="http://schemas.microsoft.com/office/drawing/2016/5/14/chartex" xmlns:mc="http://schemas.openxmlformats.org/markup-compatibility/2006" xmlns:aink="http://schemas.microsoft.com/office/drawing/2016/ink" xmlns:am3d="http://schemas.microsoft.com/office/drawing/2017/model3d" xmlns:o="urn:schemas-microsoft-com:office:office" xmlns:r="http://schemas.openxmlformats.org/officeDocument/2006/relationships" xmlns:m="http://schemas.openxmlformats.org/officeDocument/2006/math" xmlns:v="urn:schemas-microsoft-com:vml" xmlns:wp14="http://schemas.microsoft.com/office/word/2010/wordprocessingDrawing" xmlns:wp="http://schemas.openxmlformats.org/drawingml/2006/wordprocessingDrawing" xmlns:w10="urn:schemas-microsoft-com:office:word" xmlns:w="http://schemas.openxmlformats.org/wordprocessingml/2006/main" xmlns:w14="http://schemas.microsoft.com/office/word/2010/wordml" xmlns:w15="http://schemas.microsoft.com/office/word/2012/wordml" xmlns:w16cex="http://schemas.microsoft.com/office/word/2018/wordml/cex" xmlns:w16cid="http://schemas.microsoft.com/office/word/2016/wordml/cid" xmlns:w16="http://schemas.microsoft.com/office/word/2018/wordml" xmlns:w16sdtdh="http://schemas.microsoft.com/office/word/2020/wordml/sdtdatahash" xmlns:w16se="http://schemas.microsoft.com/office/word/2015/wordml/symex" xmlns:wpg="http://schemas.microsoft.com/office/word/2010/wordprocessingGroup" xmlns:wpi="http://schemas.microsoft.com/office/word/2010/wordprocessingInk" xmlns:wne="http://schemas.microsoft.com/office/word/2006/wordml" xmlns:wps="http://schemas.microsoft.com/office/word/2010/wordprocessingShape" mc:Ignorable="w14 w15 w16se w16cid w16 w16cex w16sdtdh wp14">
-  <w15:commentEx w15:paraId="5D22815C" w15:done="0"/>
-  <w15:commentEx w15:paraId="0FC981D6" w15:done="0"/>
-  <w15:commentEx w15:paraId="4086B94C" w15:done="0"/>
-  <w15:commentEx w15:paraId="0B7F6830" w15:done="0"/>
-  <w15:commentEx w15:paraId="24F48BE2" w15:paraIdParent="0B7F6830" w15:done="0"/>
-  <w15:commentEx w15:paraId="31CCA92B" w15:done="0"/>
-  <w15:commentEx w15:paraId="16066412" w15:done="0"/>
-</w15:commentsEx>
-</file>
-
-<file path=word/commentsExtensible.xml><?xml version="1.0" encoding="utf-8"?>
-<w16cex:commentsExtensible xmlns:wpc="http://schemas.microsoft.com/office/word/2010/wordprocessingCanvas" xmlns:cx="http://schemas.microsoft.com/office/drawing/2014/chartex" xmlns:cx1="http://schemas.microsoft.com/office/drawing/2015/9/8/chartex" xmlns:cx2="http://schemas.microsoft.com/office/drawing/2015/10/21/chartex" xmlns:cx3="http://schemas.microsoft.com/office/drawing/2016/5/9/chartex" xmlns:cx4="http://schemas.microsoft.com/office/drawing/2016/5/10/chartex" xmlns:cx5="http://schemas.microsoft.com/office/drawing/2016/5/11/chartex" xmlns:cx6="http://schemas.microsoft.com/office/drawing/2016/5/12/chartex" xmlns:cx7="http://schemas.microsoft.com/office/drawing/2016/5/13/chartex" xmlns:cx8="http://schemas.microsoft.com/office/drawing/2016/5/14/chartex" xmlns:mc="http://schemas.openxmlformats.org/markup-compatibility/2006" xmlns:aink="http://schemas.microsoft.com/office/drawing/2016/ink" xmlns:am3d="http://schemas.microsoft.com/office/drawing/2017/model3d" xmlns:o="urn:schemas-microsoft-com:office:office" xmlns:r="http://schemas.openxmlformats.org/officeDocument/2006/relationships" xmlns:m="http://schemas.openxmlformats.org/officeDocument/2006/math" xmlns:v="urn:schemas-microsoft-com:vml" xmlns:wp14="http://schemas.microsoft.com/office/word/2010/wordprocessingDrawing" xmlns:wp="http://schemas.openxmlformats.org/drawingml/2006/wordprocessingDrawing" xmlns:w10="urn:schemas-microsoft-com:office:word" xmlns:w="http://schemas.openxmlformats.org/wordprocessingml/2006/main" xmlns:w14="http://schemas.microsoft.com/office/word/2010/wordml" xmlns:w15="http://schemas.microsoft.com/office/word/2012/wordml" xmlns:w16cex="http://schemas.microsoft.com/office/word/2018/wordml/cex" xmlns:w16cid="http://schemas.microsoft.com/office/word/2016/wordml/cid" xmlns:w16="http://schemas.microsoft.com/office/word/2018/wordml" xmlns:w16sdtdh="http://schemas.microsoft.com/office/word/2020/wordml/sdtdatahash" xmlns:w16se="http://schemas.microsoft.com/office/word/2015/wordml/symex" xmlns:wpg="http://schemas.microsoft.com/office/word/2010/wordprocessingGroup" xmlns:wpi="http://schemas.microsoft.com/office/word/2010/wordprocessingInk" xmlns:wne="http://schemas.microsoft.com/office/word/2006/wordml" xmlns:wps="http://schemas.microsoft.com/office/word/2010/wordprocessingShape" mc:Ignorable="w14 w15 w16se w16cid w16 w16cex w16sdtdh wp14">
-  <w16cex:commentExtensible w16cex:durableId="250AF4BA" w16cex:dateUtc="2021-10-07T13:38:00Z"/>
-  <w16cex:commentExtensible w16cex:durableId="250AF4BB" w16cex:dateUtc="2021-10-04T10:18:00Z"/>
-  <w16cex:commentExtensible w16cex:durableId="250AF4BC" w16cex:dateUtc="2021-10-07T08:57:00Z"/>
-  <w16cex:commentExtensible w16cex:durableId="250AF4BD" w16cex:dateUtc="2021-10-07T11:50:00Z"/>
-  <w16cex:commentExtensible w16cex:durableId="250AF531" w16cex:dateUtc="2021-10-08T06:49:00Z"/>
-  <w16cex:commentExtensible w16cex:durableId="250AF4BE" w16cex:dateUtc="2021-10-06T08:17:00Z"/>
-  <w16cex:commentExtensible w16cex:durableId="250AF4BF" w16cex:dateUtc="2021-10-07T08:59:00Z"/>
-</w16cex:commentsExtensible>
-</file>
-
-<file path=word/commentsIds.xml><?xml version="1.0" encoding="utf-8"?>
-<w16cid:commentsIds xmlns:wpc="http://schemas.microsoft.com/office/word/2010/wordprocessingCanvas" xmlns:cx="http://schemas.microsoft.com/office/drawing/2014/chartex" xmlns:cx1="http://schemas.microsoft.com/office/drawing/2015/9/8/chartex" xmlns:cx2="http://schemas.microsoft.com/office/drawing/2015/10/21/chartex" xmlns:cx3="http://schemas.microsoft.com/office/drawing/2016/5/9/chartex" xmlns:cx4="http://schemas.microsoft.com/office/drawing/2016/5/10/chartex" xmlns:cx5="http://schemas.microsoft.com/office/drawing/2016/5/11/chartex" xmlns:cx6="http://schemas.microsoft.com/office/drawing/2016/5/12/chartex" xmlns:cx7="http://schemas.microsoft.com/office/drawing/2016/5/13/chartex" xmlns:cx8="http://schemas.microsoft.com/office/drawing/2016/5/14/chartex" xmlns:mc="http://schemas.openxmlformats.org/markup-compatibility/2006" xmlns:aink="http://schemas.microsoft.com/office/drawing/2016/ink" xmlns:am3d="http://schemas.microsoft.com/office/drawing/2017/model3d" xmlns:o="urn:schemas-microsoft-com:office:office" xmlns:r="http://schemas.openxmlformats.org/officeDocument/2006/relationships" xmlns:m="http://schemas.openxmlformats.org/officeDocument/2006/math" xmlns:v="urn:schemas-microsoft-com:vml" xmlns:wp14="http://schemas.microsoft.com/office/word/2010/wordprocessingDrawing" xmlns:wp="http://schemas.openxmlformats.org/drawingml/2006/wordprocessingDrawing" xmlns:w10="urn:schemas-microsoft-com:office:word" xmlns:w="http://schemas.openxmlformats.org/wordprocessingml/2006/main" xmlns:w14="http://schemas.microsoft.com/office/word/2010/wordml" xmlns:w15="http://schemas.microsoft.com/office/word/2012/wordml" xmlns:w16cex="http://schemas.microsoft.com/office/word/2018/wordml/cex" xmlns:w16cid="http://schemas.microsoft.com/office/word/2016/wordml/cid" xmlns:w16="http://schemas.microsoft.com/office/word/2018/wordml" xmlns:w16sdtdh="http://schemas.microsoft.com/office/word/2020/wordml/sdtdatahash" xmlns:w16se="http://schemas.microsoft.com/office/word/2015/wordml/symex" xmlns:wpg="http://schemas.microsoft.com/office/word/2010/wordprocessingGroup" xmlns:wpi="http://schemas.microsoft.com/office/word/2010/wordprocessingInk" xmlns:wne="http://schemas.microsoft.com/office/word/2006/wordml" xmlns:wps="http://schemas.microsoft.com/office/word/2010/wordprocessingShape" mc:Ignorable="w14 w15 w16se w16cid w16 w16cex w16sdtdh wp14">
-  <w16cid:commentId w16cid:paraId="5D22815C" w16cid:durableId="250AF4BA"/>
-  <w16cid:commentId w16cid:paraId="0FC981D6" w16cid:durableId="250AF4BB"/>
-  <w16cid:commentId w16cid:paraId="4086B94C" w16cid:durableId="250AF4BC"/>
-  <w16cid:commentId w16cid:paraId="0B7F6830" w16cid:durableId="250AF4BD"/>
-  <w16cid:commentId w16cid:paraId="24F48BE2" w16cid:durableId="250AF531"/>
-  <w16cid:commentId w16cid:paraId="31CCA92B" w16cid:durableId="250AF4BE"/>
-  <w16cid:commentId w16cid:paraId="16066412" w16cid:durableId="250AF4BF"/>
-</w16cid:commentsIds>
+<file path=word/header1.xml><?xml version="1.0" encoding="utf-8"?>
+<w:hdr xmlns:wpc="http://schemas.microsoft.com/office/word/2010/wordprocessingCanvas" xmlns:cx="http://schemas.microsoft.com/office/drawing/2014/chartex" xmlns:cx1="http://schemas.microsoft.com/office/drawing/2015/9/8/chartex" xmlns:cx2="http://schemas.microsoft.com/office/drawing/2015/10/21/chartex" xmlns:cx3="http://schemas.microsoft.com/office/drawing/2016/5/9/chartex" xmlns:cx4="http://schemas.microsoft.com/office/drawing/2016/5/10/chartex" xmlns:cx5="http://schemas.microsoft.com/office/drawing/2016/5/11/chartex" xmlns:cx6="http://schemas.microsoft.com/office/drawing/2016/5/12/chartex" xmlns:cx7="http://schemas.microsoft.com/office/drawing/2016/5/13/chartex" xmlns:cx8="http://schemas.microsoft.com/office/drawing/2016/5/14/chartex" xmlns:mc="http://schemas.openxmlformats.org/markup-compatibility/2006" xmlns:aink="http://schemas.microsoft.com/office/drawing/2016/ink" xmlns:am3d="http://schemas.microsoft.com/office/drawing/2017/model3d" xmlns:o="urn:schemas-microsoft-com:office:office" xmlns:r="http://schemas.openxmlformats.org/officeDocument/2006/relationships" xmlns:m="http://schemas.openxmlformats.org/officeDocument/2006/math" xmlns:v="urn:schemas-microsoft-com:vml" xmlns:wp14="http://schemas.microsoft.com/office/word/2010/wordprocessingDrawing" xmlns:wp="http://schemas.openxmlformats.org/drawingml/2006/wordprocessingDrawing" xmlns:w10="urn:schemas-microsoft-com:office:word" xmlns:w="http://schemas.openxmlformats.org/wordprocessingml/2006/main" xmlns:w14="http://schemas.microsoft.com/office/word/2010/wordml" xmlns:w15="http://schemas.microsoft.com/office/word/2012/wordml" xmlns:w16cex="http://schemas.microsoft.com/office/word/2018/wordml/cex" xmlns:w16cid="http://schemas.microsoft.com/office/word/2016/wordml/cid" xmlns:w16="http://schemas.microsoft.com/office/word/2018/wordml" xmlns:w16sdtdh="http://schemas.microsoft.com/office/word/2020/wordml/sdtdatahash" xmlns:w16se="http://schemas.microsoft.com/office/word/2015/wordml/symex" xmlns:wpg="http://schemas.microsoft.com/office/word/2010/wordprocessingGroup" xmlns:wpi="http://schemas.microsoft.com/office/word/2010/wordprocessingInk" xmlns:wne="http://schemas.microsoft.com/office/word/2006/wordml" xmlns:wps="http://schemas.microsoft.com/office/word/2010/wordprocessingShape" mc:Ignorable="w14 w15 w16se w16cid w16 w16cex w16sdtdh wp14">
+  <w:p>
+    <w:pPr>
+      <w:pStyle w:val="Header"/>
+    </w:pPr>
+    <w:r>
+      <w:t>Team Profile – Assessment 2</w:t>
+    </w:r>
+  </w:p>
+</w:hdr>
 </file>
 
 <file path=word/numbering.xml><?xml version="1.0" encoding="utf-8"?>
@@ -14951,14 +14690,6 @@
     <w:abstractNumId w:val="6"/>
   </w:num>
 </w:numbering>
-</file>
-
-<file path=word/people.xml><?xml version="1.0" encoding="utf-8"?>
-<w15:people xmlns:wpc="http://schemas.microsoft.com/office/word/2010/wordprocessingCanvas" xmlns:cx="http://schemas.microsoft.com/office/drawing/2014/chartex" xmlns:cx1="http://schemas.microsoft.com/office/drawing/2015/9/8/chartex" xmlns:cx2="http://schemas.microsoft.com/office/drawing/2015/10/21/chartex" xmlns:cx3="http://schemas.microsoft.com/office/drawing/2016/5/9/chartex" xmlns:cx4="http://schemas.microsoft.com/office/drawing/2016/5/10/chartex" xmlns:cx5="http://schemas.microsoft.com/office/drawing/2016/5/11/chartex" xmlns:cx6="http://schemas.microsoft.com/office/drawing/2016/5/12/chartex" xmlns:cx7="http://schemas.microsoft.com/office/drawing/2016/5/13/chartex" xmlns:cx8="http://schemas.microsoft.com/office/drawing/2016/5/14/chartex" xmlns:mc="http://schemas.openxmlformats.org/markup-compatibility/2006" xmlns:aink="http://schemas.microsoft.com/office/drawing/2016/ink" xmlns:am3d="http://schemas.microsoft.com/office/drawing/2017/model3d" xmlns:o="urn:schemas-microsoft-com:office:office" xmlns:r="http://schemas.openxmlformats.org/officeDocument/2006/relationships" xmlns:m="http://schemas.openxmlformats.org/officeDocument/2006/math" xmlns:v="urn:schemas-microsoft-com:vml" xmlns:wp14="http://schemas.microsoft.com/office/word/2010/wordprocessingDrawing" xmlns:wp="http://schemas.openxmlformats.org/drawingml/2006/wordprocessingDrawing" xmlns:w10="urn:schemas-microsoft-com:office:word" xmlns:w="http://schemas.openxmlformats.org/wordprocessingml/2006/main" xmlns:w14="http://schemas.microsoft.com/office/word/2010/wordml" xmlns:w15="http://schemas.microsoft.com/office/word/2012/wordml" xmlns:w16cex="http://schemas.microsoft.com/office/word/2018/wordml/cex" xmlns:w16cid="http://schemas.microsoft.com/office/word/2016/wordml/cid" xmlns:w16="http://schemas.microsoft.com/office/word/2018/wordml" xmlns:w16sdtdh="http://schemas.microsoft.com/office/word/2020/wordml/sdtdatahash" xmlns:w16se="http://schemas.microsoft.com/office/word/2015/wordml/symex" xmlns:wpg="http://schemas.microsoft.com/office/word/2010/wordprocessingGroup" xmlns:wpi="http://schemas.microsoft.com/office/word/2010/wordprocessingInk" xmlns:wne="http://schemas.microsoft.com/office/word/2006/wordml" xmlns:wps="http://schemas.microsoft.com/office/word/2010/wordprocessingShape" mc:Ignorable="w14 w15 w16se w16cid w16 w16cex w16sdtdh wp14">
-  <w15:person w15:author="Tetsu Watanabe">
-    <w15:presenceInfo w15:providerId="AD" w15:userId="S::twatanabe@nac-wmt.com.au::81d53a6a-2022-45ff-9b14-ac3c8be687be"/>
-  </w15:person>
-</w15:people>
 </file>
 
 <file path=word/styles.xml><?xml version="1.0" encoding="utf-8"?>
@@ -15942,7 +15673,6 @@
     <w:rPr>
       <w:color w:val="000080"/>
       <w:u w:val="single"/>
-      <w:lang/>
     </w:rPr>
   </w:style>
   <w:style w:type="paragraph" w:customStyle="1" w:styleId="Heading">
@@ -16410,6 +16140,50 @@
       <w:szCs w:val="20"/>
     </w:rPr>
   </w:style>
+  <w:style w:type="paragraph" w:styleId="Header">
+    <w:name w:val="header"/>
+    <w:basedOn w:val="Normal"/>
+    <w:link w:val="HeaderChar"/>
+    <w:uiPriority w:val="99"/>
+    <w:unhideWhenUsed/>
+    <w:rsid w:val="00306EAC"/>
+    <w:pPr>
+      <w:tabs>
+        <w:tab w:val="center" w:pos="4513"/>
+        <w:tab w:val="right" w:pos="9026"/>
+      </w:tabs>
+      <w:spacing w:after="0" w:line="240" w:lineRule="auto"/>
+    </w:pPr>
+  </w:style>
+  <w:style w:type="character" w:customStyle="1" w:styleId="HeaderChar">
+    <w:name w:val="Header Char"/>
+    <w:basedOn w:val="DefaultParagraphFont"/>
+    <w:link w:val="Header"/>
+    <w:uiPriority w:val="99"/>
+    <w:rsid w:val="00306EAC"/>
+  </w:style>
+  <w:style w:type="paragraph" w:styleId="Footer">
+    <w:name w:val="footer"/>
+    <w:basedOn w:val="Normal"/>
+    <w:link w:val="FooterChar"/>
+    <w:uiPriority w:val="99"/>
+    <w:unhideWhenUsed/>
+    <w:rsid w:val="00306EAC"/>
+    <w:pPr>
+      <w:tabs>
+        <w:tab w:val="center" w:pos="4513"/>
+        <w:tab w:val="right" w:pos="9026"/>
+      </w:tabs>
+      <w:spacing w:after="0" w:line="240" w:lineRule="auto"/>
+    </w:pPr>
+  </w:style>
+  <w:style w:type="character" w:customStyle="1" w:styleId="FooterChar">
+    <w:name w:val="Footer Char"/>
+    <w:basedOn w:val="DefaultParagraphFont"/>
+    <w:link w:val="Footer"/>
+    <w:uiPriority w:val="99"/>
+    <w:rsid w:val="00306EAC"/>
+  </w:style>
 </w:styles>
 </file>
 
@@ -16709,25 +16483,6 @@
 </file>
 
 <file path=customXml/item1.xml><?xml version="1.0" encoding="utf-8"?>
-<?mso-contentType ?>
-<FormTemplates xmlns="http://schemas.microsoft.com/sharepoint/v3/contenttype/forms">
-  <Display>DocumentLibraryForm</Display>
-  <Edit>DocumentLibraryForm</Edit>
-  <New>DocumentLibraryForm</New>
-</FormTemplates>
-</file>
-
-<file path=customXml/item2.xml><?xml version="1.0" encoding="utf-8"?>
-<b:Sources xmlns:b="http://schemas.openxmlformats.org/officeDocument/2006/bibliography" xmlns="http://schemas.openxmlformats.org/officeDocument/2006/bibliography" SelectedStyle="\APASixthEditionOfficeOnline.xsl" StyleName="APA" Version="6"/>
-</file>
-
-<file path=customXml/item3.xml><?xml version="1.0" encoding="utf-8"?>
-<p:properties xmlns:p="http://schemas.microsoft.com/office/2006/metadata/properties" xmlns:xsi="http://www.w3.org/2001/XMLSchema-instance" xmlns:pc="http://schemas.microsoft.com/office/infopath/2007/PartnerControls">
-  <documentManagement/>
-</p:properties>
-</file>
-
-<file path=customXml/item4.xml><?xml version="1.0" encoding="utf-8"?>
 <ct:contentTypeSchema xmlns:ct="http://schemas.microsoft.com/office/2006/metadata/contentType" xmlns:ma="http://schemas.microsoft.com/office/2006/metadata/properties/metaAttributes" ct:_="" ma:_="" ma:contentTypeName="Document" ma:contentTypeID="0x0101002605EAE7F9DE4F4E94696AEE583F3B47" ma:contentTypeVersion="8" ma:contentTypeDescription="Create a new document." ma:contentTypeScope="" ma:versionID="f94fec3dc6bc4f9056f2b126fd44248d">
   <xsd:schema xmlns:xsd="http://www.w3.org/2001/XMLSchema" xmlns:xs="http://www.w3.org/2001/XMLSchema" xmlns:p="http://schemas.microsoft.com/office/2006/metadata/properties" xmlns:ns2="7554641d-39f6-4c12-af1a-8f42d3e9b3aa" xmlns:ns3="d9e41ffc-5a6f-4f47-9a5b-99e661bafd1d" targetNamespace="http://schemas.microsoft.com/office/2006/metadata/properties" ma:root="true" ma:fieldsID="98b04ded115f4aa374e74a8c23a64b82" ns2:_="" ns3:_="">
     <xsd:import namespace="7554641d-39f6-4c12-af1a-8f42d3e9b3aa"/>
@@ -16918,32 +16673,26 @@
 </ct:contentTypeSchema>
 </file>
 
-<file path=customXml/itemProps1.xml><?xml version="1.0" encoding="utf-8"?>
-<ds:datastoreItem xmlns:ds="http://schemas.openxmlformats.org/officeDocument/2006/customXml" ds:itemID="{1EED052B-D886-4294-9C60-FD5C49F8EA6A}">
-  <ds:schemaRefs>
-    <ds:schemaRef ds:uri="http://schemas.microsoft.com/sharepoint/v3/contenttype/forms"/>
-  </ds:schemaRefs>
-</ds:datastoreItem>
+<file path=customXml/item2.xml><?xml version="1.0" encoding="utf-8"?>
+<p:properties xmlns:p="http://schemas.microsoft.com/office/2006/metadata/properties" xmlns:xsi="http://www.w3.org/2001/XMLSchema-instance" xmlns:pc="http://schemas.microsoft.com/office/infopath/2007/PartnerControls">
+  <documentManagement/>
+</p:properties>
 </file>
 
-<file path=customXml/itemProps2.xml><?xml version="1.0" encoding="utf-8"?>
-<ds:datastoreItem xmlns:ds="http://schemas.openxmlformats.org/officeDocument/2006/customXml" ds:itemID="{2A4475DC-FEA1-448D-B77C-7357B573A109}">
-  <ds:schemaRefs>
-    <ds:schemaRef ds:uri="http://schemas.openxmlformats.org/officeDocument/2006/bibliography"/>
-  </ds:schemaRefs>
-</ds:datastoreItem>
+<file path=customXml/item3.xml><?xml version="1.0" encoding="utf-8"?>
+<b:Sources xmlns:b="http://schemas.openxmlformats.org/officeDocument/2006/bibliography" xmlns="http://schemas.openxmlformats.org/officeDocument/2006/bibliography" SelectedStyle="\APASixthEditionOfficeOnline.xsl" StyleName="APA" Version="6"/>
 </file>
 
-<file path=customXml/itemProps3.xml><?xml version="1.0" encoding="utf-8"?>
-<ds:datastoreItem xmlns:ds="http://schemas.openxmlformats.org/officeDocument/2006/customXml" ds:itemID="{060A577B-C88F-4D7F-8AE9-3AADD39FB869}">
-  <ds:schemaRefs>
-    <ds:schemaRef ds:uri="http://schemas.microsoft.com/office/2006/metadata/properties"/>
-    <ds:schemaRef ds:uri="http://schemas.microsoft.com/office/infopath/2007/PartnerControls"/>
-  </ds:schemaRefs>
-</ds:datastoreItem>
+<file path=customXml/item4.xml><?xml version="1.0" encoding="utf-8"?>
+<?mso-contentType ?>
+<FormTemplates xmlns="http://schemas.microsoft.com/sharepoint/v3/contenttype/forms">
+  <Display>DocumentLibraryForm</Display>
+  <Edit>DocumentLibraryForm</Edit>
+  <New>DocumentLibraryForm</New>
+</FormTemplates>
 </file>
 
-<file path=customXml/itemProps4.xml><?xml version="1.0" encoding="utf-8"?>
+<file path=customXml/itemProps1.xml><?xml version="1.0" encoding="utf-8"?>
 <ds:datastoreItem xmlns:ds="http://schemas.openxmlformats.org/officeDocument/2006/customXml" ds:itemID="{055AEA56-5D2C-4365-87F4-ABCF8233AA66}">
   <ds:schemaRefs>
     <ds:schemaRef ds:uri="http://schemas.microsoft.com/office/2006/metadata/contentType"/>
@@ -16960,4 +16709,29 @@
     <ds:schemaRef ds:uri="http://schemas.microsoft.com/internal/obd"/>
   </ds:schemaRefs>
 </ds:datastoreItem>
+</file>
+
+<file path=customXml/itemProps2.xml><?xml version="1.0" encoding="utf-8"?>
+<ds:datastoreItem xmlns:ds="http://schemas.openxmlformats.org/officeDocument/2006/customXml" ds:itemID="{060A577B-C88F-4D7F-8AE9-3AADD39FB869}">
+  <ds:schemaRefs>
+    <ds:schemaRef ds:uri="http://schemas.microsoft.com/office/2006/metadata/properties"/>
+    <ds:schemaRef ds:uri="http://schemas.microsoft.com/office/infopath/2007/PartnerControls"/>
+  </ds:schemaRefs>
+</ds:datastoreItem>
+</file>
+
+<file path=customXml/itemProps3.xml><?xml version="1.0" encoding="utf-8"?>
+<ds:datastoreItem xmlns:ds="http://schemas.openxmlformats.org/officeDocument/2006/customXml" ds:itemID="{2A4475DC-FEA1-448D-B77C-7357B573A109}">
+  <ds:schemaRefs>
+    <ds:schemaRef ds:uri="http://schemas.openxmlformats.org/officeDocument/2006/bibliography"/>
+  </ds:schemaRefs>
+</ds:datastoreItem>
+</file>
+
+<file path=customXml/itemProps4.xml><?xml version="1.0" encoding="utf-8"?>
+<ds:datastoreItem xmlns:ds="http://schemas.openxmlformats.org/officeDocument/2006/customXml" ds:itemID="{1EED052B-D886-4294-9C60-FD5C49F8EA6A}">
+  <ds:schemaRefs>
+    <ds:schemaRef ds:uri="http://schemas.microsoft.com/sharepoint/v3/contenttype/forms"/>
+  </ds:schemaRefs>
+</ds:datastoreItem>
 </file>
</xml_diff>